<commit_message>
fixed some dimension related problems
</commit_message>
<xml_diff>
--- a/ex1/sol1(Hadar Sharvit’s copy Oct 27 084426).docx
+++ b/ex1/sol1(Hadar Sharvit’s copy Oct 27 084426).docx
@@ -8639,7 +8639,25 @@
           <w:rtl/>
           <w:lang w:val="en-US"/>
         </w:rPr>
-        <w:t>ור לפי כלל שרשרת, כאשר הגזירה יופיעו סכום הנזגרו החלקיות לפי כל פרמטר</w:t>
+        <w:t xml:space="preserve">ור לפי כלל שרשרת, כאשר הגזירה יופיעו סכום </w:t>
+      </w:r>
+      <w:r>
+        <w:rPr>
+          <w:rFonts w:ascii="Palatino Linotype" w:eastAsiaTheme="minorEastAsia" w:hAnsi="Palatino Linotype" w:hint="cs"/>
+          <w:i/>
+          <w:rtl/>
+          <w:lang w:val="en-US"/>
+        </w:rPr>
+        <w:t>הנגזרות</w:t>
+      </w:r>
+      <w:r>
+        <w:rPr>
+          <w:rFonts w:ascii="Palatino Linotype" w:eastAsiaTheme="minorEastAsia" w:hAnsi="Palatino Linotype" w:hint="cs"/>
+          <w:i/>
+          <w:rtl/>
+          <w:lang w:val="en-US"/>
+        </w:rPr>
+        <w:t xml:space="preserve"> החלקיות לפי כל פרמטר</w:t>
       </w:r>
       <w:r>
         <w:rPr>
@@ -15045,7 +15063,54 @@
           <w:rtl/>
           <w:lang w:val="en-US"/>
         </w:rPr>
-        <w:t xml:space="preserve">המעבר האחרון נובע מכך שסכימת ערך פונקצית הסתברות על כל המרחב נותנת תמיד </w:t>
+        <w:t xml:space="preserve">המעבר האחרון נובע מכך </w:t>
+      </w:r>
+      <w:proofErr w:type="spellStart"/>
+      <w:r>
+        <w:rPr>
+          <w:rFonts w:ascii="Palatino Linotype" w:eastAsiaTheme="minorEastAsia" w:hAnsi="Palatino Linotype" w:hint="cs"/>
+          <w:i/>
+          <w:rtl/>
+          <w:lang w:val="en-US"/>
+        </w:rPr>
+        <w:t>שסכימת</w:t>
+      </w:r>
+      <w:proofErr w:type="spellEnd"/>
+      <w:r>
+        <w:rPr>
+          <w:rFonts w:ascii="Palatino Linotype" w:eastAsiaTheme="minorEastAsia" w:hAnsi="Palatino Linotype" w:hint="cs"/>
+          <w:i/>
+          <w:rtl/>
+          <w:lang w:val="en-US"/>
+        </w:rPr>
+        <w:t xml:space="preserve"> ערך </w:t>
+      </w:r>
+      <w:r>
+        <w:rPr>
+          <w:rFonts w:ascii="Palatino Linotype" w:eastAsiaTheme="minorEastAsia" w:hAnsi="Palatino Linotype" w:hint="cs"/>
+          <w:i/>
+          <w:rtl/>
+          <w:lang w:val="en-US"/>
+        </w:rPr>
+        <w:t>פונקציי</w:t>
+      </w:r>
+      <w:r>
+        <w:rPr>
+          <w:rFonts w:ascii="Palatino Linotype" w:eastAsiaTheme="minorEastAsia" w:hAnsi="Palatino Linotype" w:hint="eastAsia"/>
+          <w:i/>
+          <w:rtl/>
+          <w:lang w:val="en-US"/>
+        </w:rPr>
+        <w:t>ת</w:t>
+      </w:r>
+      <w:r>
+        <w:rPr>
+          <w:rFonts w:ascii="Palatino Linotype" w:eastAsiaTheme="minorEastAsia" w:hAnsi="Palatino Linotype" w:hint="cs"/>
+          <w:i/>
+          <w:rtl/>
+          <w:lang w:val="en-US"/>
+        </w:rPr>
+        <w:t xml:space="preserve"> הסתברות על כל המרחב נותנת תמיד </w:t>
       </w:r>
       <m:oMath>
         <m:r>
@@ -15479,7 +15544,25 @@
           <w:rtl/>
           <w:lang w:val="en-US"/>
         </w:rPr>
-        <w:t xml:space="preserve">בהנתן </w:t>
+        <w:t>בהינת</w:t>
+      </w:r>
+      <w:r>
+        <w:rPr>
+          <w:rFonts w:ascii="Palatino Linotype" w:eastAsiaTheme="minorEastAsia" w:hAnsi="Palatino Linotype" w:hint="eastAsia"/>
+          <w:i/>
+          <w:rtl/>
+          <w:lang w:val="en-US"/>
+        </w:rPr>
+        <w:t>ן</w:t>
+      </w:r>
+      <w:r>
+        <w:rPr>
+          <w:rFonts w:ascii="Palatino Linotype" w:eastAsiaTheme="minorEastAsia" w:hAnsi="Palatino Linotype" w:hint="cs"/>
+          <w:i/>
+          <w:rtl/>
+          <w:lang w:val="en-US"/>
+        </w:rPr>
+        <w:t xml:space="preserve"> </w:t>
       </w:r>
       <m:oMath>
         <m:r>
@@ -15679,7 +15762,16 @@
           <w:rtl/>
           <w:lang w:val="en-US"/>
         </w:rPr>
-        <w:t>שמייצגות כל אחת זוג של פונק' התסברות</w:t>
+        <w:t xml:space="preserve">שמייצגות כל אחת זוג של פונק' </w:t>
+      </w:r>
+      <w:r>
+        <w:rPr>
+          <w:rFonts w:ascii="Palatino Linotype" w:eastAsiaTheme="minorEastAsia" w:hAnsi="Palatino Linotype" w:hint="cs"/>
+          <w:i/>
+          <w:rtl/>
+          <w:lang w:val="en-US"/>
+        </w:rPr>
+        <w:t>הסתברות</w:t>
       </w:r>
       <w:r>
         <w:rPr>
@@ -19576,6 +19668,7 @@
         <w:lastRenderedPageBreak/>
         <w:t>התיאוריה של ב</w:t>
       </w:r>
+      <w:proofErr w:type="spellStart"/>
       <w:r>
         <w:rPr>
           <w:rFonts w:ascii="Palatino Linotype" w:eastAsiaTheme="minorEastAsia" w:hAnsi="Palatino Linotype"/>
@@ -19585,6 +19678,7 @@
         </w:rPr>
         <w:t>Cybenko</w:t>
       </w:r>
+      <w:proofErr w:type="spellEnd"/>
       <w:r>
         <w:rPr>
           <w:rFonts w:ascii="Palatino Linotype" w:eastAsiaTheme="minorEastAsia" w:hAnsi="Palatino Linotype" w:hint="cs"/>
@@ -19595,6 +19689,7 @@
         </w:rPr>
         <w:t xml:space="preserve"> ו-</w:t>
       </w:r>
+      <w:proofErr w:type="spellStart"/>
       <w:r>
         <w:rPr>
           <w:rFonts w:ascii="Palatino Linotype" w:eastAsiaTheme="minorEastAsia" w:hAnsi="Palatino Linotype" w:hint="cs"/>
@@ -19613,6 +19708,7 @@
         </w:rPr>
         <w:t>ornik</w:t>
       </w:r>
+      <w:proofErr w:type="spellEnd"/>
       <w:r>
         <w:rPr>
           <w:rFonts w:ascii="Palatino Linotype" w:eastAsiaTheme="minorEastAsia" w:hAnsi="Palatino Linotype" w:hint="cs"/>
@@ -19663,6 +19759,7 @@
         </w:rPr>
         <w:t>של ב</w:t>
       </w:r>
+      <w:proofErr w:type="spellStart"/>
       <w:r>
         <w:rPr>
           <w:rFonts w:ascii="Palatino Linotype" w:eastAsiaTheme="minorEastAsia" w:hAnsi="Palatino Linotype"/>
@@ -19671,6 +19768,7 @@
         </w:rPr>
         <w:t>Cybenko</w:t>
       </w:r>
+      <w:proofErr w:type="spellEnd"/>
       <w:r>
         <w:rPr>
           <w:rFonts w:ascii="Palatino Linotype" w:eastAsiaTheme="minorEastAsia" w:hAnsi="Palatino Linotype" w:hint="cs"/>
@@ -19680,6 +19778,7 @@
         </w:rPr>
         <w:t xml:space="preserve"> ו-</w:t>
       </w:r>
+      <w:proofErr w:type="spellStart"/>
       <w:r>
         <w:rPr>
           <w:rFonts w:ascii="Palatino Linotype" w:eastAsiaTheme="minorEastAsia" w:hAnsi="Palatino Linotype" w:hint="cs"/>
@@ -19696,6 +19795,7 @@
         </w:rPr>
         <w:t>ornik</w:t>
       </w:r>
+      <w:proofErr w:type="spellEnd"/>
       <w:r>
         <w:rPr>
           <w:rFonts w:ascii="Palatino Linotype" w:eastAsiaTheme="minorEastAsia" w:hAnsi="Palatino Linotype" w:hint="cs"/>
@@ -20416,6 +20516,7 @@
         </w:rPr>
         <w:t>כך שהפרש ה-</w:t>
       </w:r>
+      <w:proofErr w:type="spellStart"/>
       <w:r>
         <w:rPr>
           <w:rFonts w:ascii="Palatino Linotype" w:eastAsiaTheme="minorEastAsia" w:hAnsi="Palatino Linotype"/>
@@ -20423,6 +20524,7 @@
         </w:rPr>
         <w:t>relu</w:t>
       </w:r>
+      <w:proofErr w:type="spellEnd"/>
       <w:r>
         <w:rPr>
           <w:rFonts w:ascii="Palatino Linotype" w:eastAsiaTheme="minorEastAsia" w:hAnsi="Palatino Linotype" w:hint="cs"/>

</xml_diff>

<commit_message>
residuals from prev ex
</commit_message>
<xml_diff>
--- a/ex1/sol1(Hadar Sharvit’s copy Oct 27 084426).docx
+++ b/ex1/sol1(Hadar Sharvit’s copy Oct 27 084426).docx
@@ -5,9 +5,41 @@
     <w:p>
       <w:pPr>
         <w:spacing w:after="0"/>
-        <w:jc w:val="right"/>
+        <w:jc w:val="center"/>
         <w:rPr>
           <w:rFonts w:ascii="Palatino Linotype" w:hAnsi="Palatino Linotype"/>
+          <w:b/>
+          <w:bCs/>
+          <w:sz w:val="24"/>
+          <w:szCs w:val="24"/>
+          <w:u w:val="single"/>
+          <w:rtl/>
+          <w:lang w:val="en-US"/>
+        </w:rPr>
+      </w:pPr>
+      <w:r>
+        <w:rPr>
+          <w:rFonts w:ascii="Palatino Linotype" w:hAnsi="Palatino Linotype" w:hint="cs"/>
+          <w:b/>
+          <w:bCs/>
+          <w:sz w:val="24"/>
+          <w:szCs w:val="24"/>
+          <w:u w:val="single"/>
+          <w:rtl/>
+          <w:lang w:val="en-US"/>
+        </w:rPr>
+        <w:t>מבוא ללמידה עמוקה</w:t>
+      </w:r>
+    </w:p>
+    <w:p>
+      <w:pPr>
+        <w:spacing w:after="0"/>
+        <w:jc w:val="center"/>
+        <w:rPr>
+          <w:rFonts w:ascii="Palatino Linotype" w:hAnsi="Palatino Linotype"/>
+          <w:b/>
+          <w:bCs/>
+          <w:u w:val="single"/>
           <w:rtl/>
           <w:lang w:val="en-US"/>
         </w:rPr>
@@ -21,7 +53,80 @@
           <w:rtl/>
           <w:lang w:val="en-US"/>
         </w:rPr>
-        <w:t>חלק מעשי</w:t>
+        <w:t>תרגיל: 1</w:t>
+      </w:r>
+    </w:p>
+    <w:p>
+      <w:pPr>
+        <w:bidi/>
+        <w:spacing w:after="0"/>
+        <w:jc w:val="center"/>
+        <w:rPr>
+          <w:rFonts w:ascii="Palatino Linotype" w:hAnsi="Palatino Linotype"/>
+          <w:b/>
+          <w:bCs/>
+          <w:u w:val="single"/>
+          <w:rtl/>
+          <w:lang w:val="en-US"/>
+        </w:rPr>
+      </w:pPr>
+      <w:r>
+        <w:rPr>
+          <w:rFonts w:ascii="Palatino Linotype" w:hAnsi="Palatino Linotype" w:hint="cs"/>
+          <w:b/>
+          <w:bCs/>
+          <w:u w:val="single"/>
+          <w:rtl/>
+          <w:lang w:val="en-US"/>
+        </w:rPr>
+        <w:t>מגישים:</w:t>
+      </w:r>
+      <w:r>
+        <w:rPr>
+          <w:rFonts w:ascii="Palatino Linotype" w:hAnsi="Palatino Linotype" w:hint="cs"/>
+          <w:b/>
+          <w:bCs/>
+          <w:u w:val="single"/>
+          <w:lang w:val="en-US"/>
+        </w:rPr>
+        <w:t xml:space="preserve"> </w:t>
+      </w:r>
+      <w:r>
+        <w:rPr>
+          <w:rFonts w:ascii="Palatino Linotype" w:hAnsi="Palatino Linotype" w:hint="cs"/>
+          <w:b/>
+          <w:bCs/>
+          <w:u w:val="single"/>
+          <w:rtl/>
+          <w:lang w:val="en-US"/>
+        </w:rPr>
+        <w:t>יפעת חדד והדר שרביט</w:t>
+      </w:r>
+    </w:p>
+    <w:p>
+      <w:pPr>
+        <w:bidi/>
+        <w:spacing w:after="0"/>
+        <w:jc w:val="center"/>
+        <w:rPr>
+          <w:rFonts w:ascii="Palatino Linotype" w:hAnsi="Palatino Linotype" w:hint="cs"/>
+          <w:b/>
+          <w:bCs/>
+          <w:u w:val="single"/>
+          <w:rtl/>
+          <w:lang w:val="en-US"/>
+        </w:rPr>
+      </w:pPr>
+      <w:r>
+        <w:rPr>
+          <w:rFonts w:ascii="Palatino Linotype" w:hAnsi="Palatino Linotype" w:hint="cs"/>
+          <w:b/>
+          <w:bCs/>
+          <w:u w:val="single"/>
+          <w:rtl/>
+          <w:lang w:val="en-US"/>
+        </w:rPr>
+        <w:t>תאריך: נוב' 21</w:t>
       </w:r>
     </w:p>
     <w:p>
@@ -30,6 +135,28 @@
         <w:jc w:val="right"/>
         <w:rPr>
           <w:rFonts w:ascii="Palatino Linotype" w:hAnsi="Palatino Linotype"/>
+          <w:lang w:val="en-US"/>
+        </w:rPr>
+      </w:pPr>
+      <w:r>
+        <w:rPr>
+          <w:rFonts w:ascii="Palatino Linotype" w:hAnsi="Palatino Linotype" w:hint="cs"/>
+          <w:b/>
+          <w:bCs/>
+          <w:u w:val="single"/>
+          <w:rtl/>
+          <w:lang w:val="en-US"/>
+        </w:rPr>
+        <w:t>חלק מעשי</w:t>
+      </w:r>
+    </w:p>
+    <w:p>
+      <w:pPr>
+        <w:spacing w:after="0"/>
+        <w:jc w:val="right"/>
+        <w:rPr>
+          <w:rFonts w:ascii="Palatino Linotype" w:hAnsi="Palatino Linotype"/>
+          <w:u w:val="single"/>
           <w:rtl/>
           <w:lang w:val="en-US"/>
         </w:rPr>
@@ -41,6 +168,3649 @@
         <w:jc w:val="right"/>
         <w:rPr>
           <w:rFonts w:ascii="Palatino Linotype" w:hAnsi="Palatino Linotype"/>
+          <w:rtl/>
+          <w:lang w:val="en-US"/>
+        </w:rPr>
+      </w:pPr>
+      <w:r>
+        <w:rPr>
+          <w:rFonts w:ascii="Palatino Linotype" w:hAnsi="Palatino Linotype" w:hint="cs"/>
+          <w:u w:val="single"/>
+          <w:rtl/>
+          <w:lang w:val="en-US"/>
+        </w:rPr>
+        <w:t>תהליך העיבוד המקדים</w:t>
+      </w:r>
+    </w:p>
+    <w:p>
+      <w:pPr>
+        <w:bidi/>
+        <w:spacing w:after="0"/>
+        <w:rPr>
+          <w:rFonts w:ascii="Palatino Linotype" w:eastAsiaTheme="minorEastAsia" w:hAnsi="Palatino Linotype"/>
+          <w:rtl/>
+          <w:lang w:val="en-US"/>
+        </w:rPr>
+      </w:pPr>
+      <w:r>
+        <w:rPr>
+          <w:rFonts w:ascii="Palatino Linotype" w:hAnsi="Palatino Linotype" w:hint="cs"/>
+          <w:rtl/>
+          <w:lang w:val="en-US"/>
+        </w:rPr>
+        <w:t xml:space="preserve">תהליך העיבוד התחיל ביצירת פיצ'רים מתאימים לקלט. בהינתן רצף של 9 חומצות אמינו, יצרנו 180 פיצ'רים בשיטה של </w:t>
+      </w:r>
+      <w:r>
+        <w:rPr>
+          <w:rFonts w:ascii="Palatino Linotype" w:hAnsi="Palatino Linotype"/>
+          <w:lang w:val="en-US"/>
+        </w:rPr>
+        <w:t>one hot representation</w:t>
+      </w:r>
+      <w:r>
+        <w:rPr>
+          <w:rFonts w:ascii="Palatino Linotype" w:hAnsi="Palatino Linotype" w:hint="cs"/>
+          <w:rtl/>
+          <w:lang w:val="en-US"/>
+        </w:rPr>
+        <w:t xml:space="preserve"> באופן הבא: לכל תו </w:t>
+      </w:r>
+      <m:oMath>
+        <m:r>
+          <w:rPr>
+            <w:rFonts w:ascii="Latin Modern Math" w:hAnsi="Latin Modern Math"/>
+            <w:lang w:val="en-US"/>
+          </w:rPr>
+          <m:t>x</m:t>
+        </m:r>
+      </m:oMath>
+      <w:r>
+        <w:rPr>
+          <w:rFonts w:ascii="Palatino Linotype" w:eastAsiaTheme="minorEastAsia" w:hAnsi="Palatino Linotype" w:hint="cs"/>
+          <w:rtl/>
+          <w:lang w:val="en-US"/>
+        </w:rPr>
+        <w:t xml:space="preserve"> שמייצג חומצה אמינית הנמצא באינדקס </w:t>
+      </w:r>
+      <m:oMath>
+        <m:r>
+          <w:rPr>
+            <w:rFonts w:ascii="Latin Modern Math" w:eastAsiaTheme="minorEastAsia" w:hAnsi="Latin Modern Math"/>
+            <w:lang w:val="en-US"/>
+          </w:rPr>
+          <m:t>i</m:t>
+        </m:r>
+      </m:oMath>
+      <w:r>
+        <w:rPr>
+          <w:rFonts w:ascii="Palatino Linotype" w:eastAsiaTheme="minorEastAsia" w:hAnsi="Palatino Linotype" w:hint="cs"/>
+          <w:rtl/>
+          <w:lang w:val="en-US"/>
+        </w:rPr>
+        <w:t xml:space="preserve"> ברצף התווים שמרכיבים את הפפטיד, יצרנו את הפיצ'ר </w:t>
+      </w:r>
+      <m:oMath>
+        <m:r>
+          <w:rPr>
+            <w:rFonts w:ascii="Latin Modern Math" w:eastAsiaTheme="minorEastAsia" w:hAnsi="Latin Modern Math"/>
+            <w:lang w:val="en-US"/>
+          </w:rPr>
+          <m:t>ix</m:t>
+        </m:r>
+      </m:oMath>
+      <w:r>
+        <w:rPr>
+          <w:rFonts w:ascii="Palatino Linotype" w:eastAsiaTheme="minorEastAsia" w:hAnsi="Palatino Linotype" w:hint="cs"/>
+          <w:rtl/>
+          <w:lang w:val="en-US"/>
+        </w:rPr>
+        <w:t xml:space="preserve">, שמשמעותו שבאינדקס </w:t>
+      </w:r>
+      <m:oMath>
+        <m:r>
+          <w:rPr>
+            <w:rFonts w:ascii="Latin Modern Math" w:eastAsiaTheme="minorEastAsia" w:hAnsi="Latin Modern Math"/>
+            <w:lang w:val="en-US"/>
+          </w:rPr>
+          <m:t>i</m:t>
+        </m:r>
+      </m:oMath>
+      <w:r>
+        <w:rPr>
+          <w:rFonts w:ascii="Palatino Linotype" w:eastAsiaTheme="minorEastAsia" w:hAnsi="Palatino Linotype"/>
+          <w:lang w:val="en-US"/>
+        </w:rPr>
+        <w:t xml:space="preserve"> </w:t>
+      </w:r>
+      <w:r>
+        <w:rPr>
+          <w:rFonts w:ascii="Palatino Linotype" w:eastAsiaTheme="minorEastAsia" w:hAnsi="Palatino Linotype" w:hint="cs"/>
+          <w:rtl/>
+          <w:lang w:val="en-US"/>
+        </w:rPr>
+        <w:t xml:space="preserve">ישנה החומצה </w:t>
+      </w:r>
+      <m:oMath>
+        <m:r>
+          <w:rPr>
+            <w:rFonts w:ascii="Latin Modern Math" w:eastAsiaTheme="minorEastAsia" w:hAnsi="Latin Modern Math"/>
+            <w:lang w:val="en-US"/>
+          </w:rPr>
+          <m:t>x</m:t>
+        </m:r>
+      </m:oMath>
+      <w:r>
+        <w:rPr>
+          <w:rFonts w:ascii="Palatino Linotype" w:eastAsiaTheme="minorEastAsia" w:hAnsi="Palatino Linotype" w:hint="cs"/>
+          <w:rtl/>
+          <w:lang w:val="en-US"/>
+        </w:rPr>
+        <w:t>. כך מרחב הפיצ'רים שלנו הוא בגודל</w:t>
+      </w:r>
+    </w:p>
+    <w:p>
+      <w:pPr>
+        <w:bidi/>
+        <w:spacing w:after="0"/>
+        <w:rPr>
+          <w:rFonts w:ascii="Palatino Linotype" w:eastAsiaTheme="minorEastAsia" w:hAnsi="Palatino Linotype"/>
+          <w:lang w:val="en-US"/>
+        </w:rPr>
+      </w:pPr>
+      <m:oMathPara>
+        <m:oMath>
+          <m:d>
+            <m:dPr>
+              <m:begChr m:val="|"/>
+              <m:endChr m:val="|"/>
+              <m:ctrlPr>
+                <w:rPr>
+                  <w:rFonts w:ascii="Latin Modern Math" w:hAnsi="Latin Modern Math"/>
+                  <w:i/>
+                  <w:lang w:val="en-US"/>
+                </w:rPr>
+              </m:ctrlPr>
+            </m:dPr>
+            <m:e>
+              <m:d>
+                <m:dPr>
+                  <m:begChr m:val="{"/>
+                  <m:endChr m:val="}"/>
+                  <m:ctrlPr>
+                    <w:rPr>
+                      <w:rFonts w:ascii="Latin Modern Math" w:hAnsi="Latin Modern Math"/>
+                      <w:i/>
+                      <w:lang w:val="en-US"/>
+                    </w:rPr>
+                  </m:ctrlPr>
+                </m:dPr>
+                <m:e>
+                  <m:r>
+                    <w:rPr>
+                      <w:rFonts w:ascii="Latin Modern Math" w:hAnsi="Latin Modern Math"/>
+                      <w:lang w:val="en-US"/>
+                    </w:rPr>
+                    <m:t>x:x is an amino acid</m:t>
+                  </m:r>
+                </m:e>
+              </m:d>
+            </m:e>
+          </m:d>
+          <m:r>
+            <w:rPr>
+              <w:rFonts w:ascii="Latin Modern Math" w:hAnsi="Latin Modern Math"/>
+              <w:lang w:val="en-US"/>
+            </w:rPr>
+            <m:t>×</m:t>
+          </m:r>
+          <m:d>
+            <m:dPr>
+              <m:begChr m:val="|"/>
+              <m:endChr m:val="|"/>
+              <m:ctrlPr>
+                <w:rPr>
+                  <w:rFonts w:ascii="Latin Modern Math" w:hAnsi="Latin Modern Math"/>
+                  <w:i/>
+                  <w:lang w:val="en-US"/>
+                </w:rPr>
+              </m:ctrlPr>
+            </m:dPr>
+            <m:e>
+              <m:d>
+                <m:dPr>
+                  <m:begChr m:val="{"/>
+                  <m:endChr m:val="}"/>
+                  <m:ctrlPr>
+                    <w:rPr>
+                      <w:rFonts w:ascii="Latin Modern Math" w:hAnsi="Latin Modern Math"/>
+                      <w:i/>
+                      <w:lang w:val="en-US"/>
+                    </w:rPr>
+                  </m:ctrlPr>
+                </m:dPr>
+                <m:e>
+                  <m:r>
+                    <w:rPr>
+                      <w:rFonts w:ascii="Latin Modern Math" w:hAnsi="Latin Modern Math"/>
+                      <w:lang w:val="en-US"/>
+                    </w:rPr>
+                    <m:t>i:0≤i≤8</m:t>
+                  </m:r>
+                </m:e>
+              </m:d>
+            </m:e>
+          </m:d>
+          <m:r>
+            <w:rPr>
+              <w:rFonts w:ascii="Latin Modern Math" w:hAnsi="Latin Modern Math"/>
+              <w:lang w:val="en-US"/>
+            </w:rPr>
+            <m:t>=20×8=180</m:t>
+          </m:r>
+        </m:oMath>
+      </m:oMathPara>
+    </w:p>
+    <w:p>
+      <w:pPr>
+        <w:bidi/>
+        <w:spacing w:after="0"/>
+        <w:rPr>
+          <w:rFonts w:ascii="Palatino Linotype" w:eastAsiaTheme="minorEastAsia" w:hAnsi="Palatino Linotype"/>
+          <w:rtl/>
+          <w:lang w:val="en-US"/>
+        </w:rPr>
+      </w:pPr>
+      <w:r>
+        <w:rPr>
+          <w:rFonts w:ascii="Palatino Linotype" w:eastAsiaTheme="minorEastAsia" w:hAnsi="Palatino Linotype" w:hint="cs"/>
+          <w:rtl/>
+          <w:lang w:val="en-US"/>
+        </w:rPr>
+        <w:t xml:space="preserve">לדוגמא, הרצף </w:t>
+      </w:r>
+      <m:oMath>
+        <m:r>
+          <w:rPr>
+            <w:rFonts w:ascii="Latin Modern Math" w:eastAsiaTheme="minorEastAsia" w:hAnsi="Latin Modern Math"/>
+            <w:lang w:val="en-US"/>
+          </w:rPr>
+          <m:t>ABCDEFGHI</m:t>
+        </m:r>
+      </m:oMath>
+      <w:r>
+        <w:rPr>
+          <w:rFonts w:ascii="Palatino Linotype" w:eastAsiaTheme="minorEastAsia" w:hAnsi="Palatino Linotype" w:hint="cs"/>
+          <w:rtl/>
+          <w:lang w:val="en-US"/>
+        </w:rPr>
+        <w:t xml:space="preserve"> "הדליק"</w:t>
+      </w:r>
+      <w:r>
+        <w:rPr>
+          <w:rFonts w:ascii="Palatino Linotype" w:eastAsiaTheme="minorEastAsia" w:hAnsi="Palatino Linotype" w:hint="cs"/>
+          <w:lang w:val="en-US"/>
+        </w:rPr>
+        <w:t xml:space="preserve"> </w:t>
+      </w:r>
+      <w:r>
+        <w:rPr>
+          <w:rFonts w:ascii="Palatino Linotype" w:eastAsiaTheme="minorEastAsia" w:hAnsi="Palatino Linotype" w:hint="cs"/>
+          <w:rtl/>
+          <w:lang w:val="en-US"/>
+        </w:rPr>
+        <w:t xml:space="preserve">רק את הפיצ'רים </w:t>
+      </w:r>
+      <m:oMath>
+        <m:r>
+          <w:rPr>
+            <w:rFonts w:ascii="Latin Modern Math" w:eastAsiaTheme="minorEastAsia" w:hAnsi="Latin Modern Math"/>
+            <w:lang w:val="en-US"/>
+          </w:rPr>
+          <m:t>0A,1B,2C,…,8I</m:t>
+        </m:r>
+      </m:oMath>
+      <w:r>
+        <w:rPr>
+          <w:rFonts w:ascii="Palatino Linotype" w:eastAsiaTheme="minorEastAsia" w:hAnsi="Palatino Linotype" w:hint="cs"/>
+          <w:rtl/>
+          <w:lang w:val="en-US"/>
+        </w:rPr>
+        <w:t xml:space="preserve"> (דהיינו, ערך מטריצת הפיצ'רים במקומות אלה עבור הדגימה הנ"ל היא </w:t>
+      </w:r>
+      <m:oMath>
+        <m:r>
+          <w:rPr>
+            <w:rFonts w:ascii="Latin Modern Math" w:eastAsiaTheme="minorEastAsia" w:hAnsi="Latin Modern Math"/>
+            <w:lang w:val="en-US"/>
+          </w:rPr>
+          <m:t>1</m:t>
+        </m:r>
+      </m:oMath>
+      <w:r>
+        <w:rPr>
+          <w:rFonts w:ascii="Palatino Linotype" w:eastAsiaTheme="minorEastAsia" w:hAnsi="Palatino Linotype" w:hint="cs"/>
+          <w:rtl/>
+          <w:lang w:val="en-US"/>
+        </w:rPr>
+        <w:t xml:space="preserve">, וביתר </w:t>
+      </w:r>
+      <m:oMath>
+        <m:r>
+          <w:rPr>
+            <w:rFonts w:ascii="Latin Modern Math" w:eastAsiaTheme="minorEastAsia" w:hAnsi="Latin Modern Math"/>
+            <w:lang w:val="en-US"/>
+          </w:rPr>
+          <m:t>171</m:t>
+        </m:r>
+      </m:oMath>
+      <w:r>
+        <w:rPr>
+          <w:rFonts w:ascii="Palatino Linotype" w:eastAsiaTheme="minorEastAsia" w:hAnsi="Palatino Linotype" w:hint="cs"/>
+          <w:rtl/>
+          <w:lang w:val="en-US"/>
+        </w:rPr>
+        <w:t xml:space="preserve"> המקומות הערך הוא </w:t>
+      </w:r>
+      <m:oMath>
+        <m:r>
+          <w:rPr>
+            <w:rFonts w:ascii="Latin Modern Math" w:eastAsiaTheme="minorEastAsia" w:hAnsi="Latin Modern Math"/>
+            <w:lang w:val="en-US"/>
+          </w:rPr>
+          <m:t>0</m:t>
+        </m:r>
+      </m:oMath>
+      <w:r>
+        <w:rPr>
+          <w:rFonts w:ascii="Palatino Linotype" w:eastAsiaTheme="minorEastAsia" w:hAnsi="Palatino Linotype" w:hint="cs"/>
+          <w:rtl/>
+          <w:lang w:val="en-US"/>
+        </w:rPr>
+        <w:t>).</w:t>
+      </w:r>
+    </w:p>
+    <w:p>
+      <w:pPr>
+        <w:bidi/>
+        <w:spacing w:after="0"/>
+        <w:rPr>
+          <w:rFonts w:ascii="Palatino Linotype" w:hAnsi="Palatino Linotype"/>
+          <w:rtl/>
+          <w:lang w:val="en-US"/>
+        </w:rPr>
+      </w:pPr>
+      <w:r>
+        <w:rPr>
+          <w:rFonts w:ascii="Palatino Linotype" w:eastAsiaTheme="minorEastAsia" w:hAnsi="Palatino Linotype" w:hint="cs"/>
+          <w:rtl/>
+          <w:lang w:val="en-US"/>
+        </w:rPr>
+        <w:t xml:space="preserve">בסיום תהליך זה קיבלנו מטריצת פיצ'רים </w:t>
+      </w:r>
+      <m:oMath>
+        <m:r>
+          <m:rPr>
+            <m:scr m:val="script"/>
+          </m:rPr>
+          <w:rPr>
+            <w:rFonts w:ascii="Latin Modern Math" w:eastAsiaTheme="minorEastAsia" w:hAnsi="Latin Modern Math"/>
+            <w:lang w:val="en-US"/>
+          </w:rPr>
+          <m:t>X∈</m:t>
+        </m:r>
+        <m:sSup>
+          <m:sSupPr>
+            <m:ctrlPr>
+              <w:rPr>
+                <w:rFonts w:ascii="Latin Modern Math" w:eastAsiaTheme="minorEastAsia" w:hAnsi="Latin Modern Math"/>
+                <w:i/>
+                <w:lang w:val="en-US"/>
+              </w:rPr>
+            </m:ctrlPr>
+          </m:sSupPr>
+          <m:e>
+            <m:r>
+              <m:rPr>
+                <m:scr m:val="double-struck"/>
+              </m:rPr>
+              <w:rPr>
+                <w:rFonts w:ascii="Latin Modern Math" w:eastAsiaTheme="minorEastAsia" w:hAnsi="Latin Modern Math"/>
+                <w:lang w:val="en-US"/>
+              </w:rPr>
+              <m:t>R</m:t>
+            </m:r>
+          </m:e>
+          <m:sup>
+            <m:r>
+              <w:rPr>
+                <w:rFonts w:ascii="Latin Modern Math" w:eastAsiaTheme="minorEastAsia" w:hAnsi="Latin Modern Math"/>
+                <w:lang w:val="en-US"/>
+              </w:rPr>
+              <m:t># samples×180</m:t>
+            </m:r>
+          </m:sup>
+        </m:sSup>
+      </m:oMath>
+      <w:r>
+        <w:rPr>
+          <w:rFonts w:ascii="Palatino Linotype" w:eastAsiaTheme="minorEastAsia" w:hAnsi="Palatino Linotype" w:hint="cs"/>
+          <w:rtl/>
+          <w:lang w:val="en-US"/>
+        </w:rPr>
+        <w:t xml:space="preserve"> (כאשר </w:t>
+      </w:r>
+      <m:oMath>
+        <m:r>
+          <w:rPr>
+            <w:rFonts w:ascii="Latin Modern Math" w:eastAsiaTheme="minorEastAsia" w:hAnsi="Latin Modern Math"/>
+            <w:lang w:val="en-US"/>
+          </w:rPr>
+          <m:t># samples ~</m:t>
+        </m:r>
+        <m:limLow>
+          <m:limLowPr>
+            <m:ctrlPr>
+              <w:rPr>
+                <w:rFonts w:ascii="Latin Modern Math" w:eastAsiaTheme="minorEastAsia" w:hAnsi="Latin Modern Math"/>
+                <w:i/>
+                <w:lang w:val="en-US"/>
+              </w:rPr>
+            </m:ctrlPr>
+          </m:limLowPr>
+          <m:e>
+            <m:groupChr>
+              <m:groupChrPr>
+                <m:ctrlPr>
+                  <w:rPr>
+                    <w:rFonts w:ascii="Latin Modern Math" w:eastAsiaTheme="minorEastAsia" w:hAnsi="Latin Modern Math"/>
+                    <w:i/>
+                    <w:lang w:val="en-US"/>
+                  </w:rPr>
+                </m:ctrlPr>
+              </m:groupChrPr>
+              <m:e>
+                <m:r>
+                  <w:rPr>
+                    <w:rFonts w:ascii="Latin Modern Math" w:eastAsiaTheme="minorEastAsia" w:hAnsi="Latin Modern Math"/>
+                    <w:lang w:val="en-US"/>
+                  </w:rPr>
+                  <m:t>24,500</m:t>
+                </m:r>
+              </m:e>
+            </m:groupChr>
+          </m:e>
+          <m:lim>
+            <m:r>
+              <w:rPr>
+                <w:rFonts w:ascii="Latin Modern Math" w:eastAsiaTheme="minorEastAsia" w:hAnsi="Latin Modern Math"/>
+                <w:lang w:val="en-US"/>
+              </w:rPr>
+              <m:t>neg</m:t>
+            </m:r>
+          </m:lim>
+        </m:limLow>
+        <m:r>
+          <w:rPr>
+            <w:rFonts w:ascii="Latin Modern Math" w:eastAsiaTheme="minorEastAsia" w:hAnsi="Latin Modern Math"/>
+            <w:lang w:val="en-US"/>
+          </w:rPr>
+          <m:t>+</m:t>
+        </m:r>
+        <m:limLow>
+          <m:limLowPr>
+            <m:ctrlPr>
+              <w:rPr>
+                <w:rFonts w:ascii="Latin Modern Math" w:eastAsiaTheme="minorEastAsia" w:hAnsi="Latin Modern Math"/>
+                <w:i/>
+                <w:lang w:val="en-US"/>
+              </w:rPr>
+            </m:ctrlPr>
+          </m:limLowPr>
+          <m:e>
+            <m:groupChr>
+              <m:groupChrPr>
+                <m:ctrlPr>
+                  <w:rPr>
+                    <w:rFonts w:ascii="Latin Modern Math" w:eastAsiaTheme="minorEastAsia" w:hAnsi="Latin Modern Math"/>
+                    <w:i/>
+                    <w:lang w:val="en-US"/>
+                  </w:rPr>
+                </m:ctrlPr>
+              </m:groupChrPr>
+              <m:e>
+                <m:r>
+                  <w:rPr>
+                    <w:rFonts w:ascii="Latin Modern Math" w:eastAsiaTheme="minorEastAsia" w:hAnsi="Latin Modern Math"/>
+                    <w:lang w:val="en-US"/>
+                  </w:rPr>
+                  <m:t>3000</m:t>
+                </m:r>
+              </m:e>
+            </m:groupChr>
+          </m:e>
+          <m:lim>
+            <m:r>
+              <w:rPr>
+                <w:rFonts w:ascii="Latin Modern Math" w:eastAsiaTheme="minorEastAsia" w:hAnsi="Latin Modern Math"/>
+                <w:lang w:val="en-US"/>
+              </w:rPr>
+              <m:t>pos</m:t>
+            </m:r>
+          </m:lim>
+        </m:limLow>
+      </m:oMath>
+      <w:r>
+        <w:rPr>
+          <w:rFonts w:ascii="Palatino Linotype" w:eastAsiaTheme="minorEastAsia" w:hAnsi="Palatino Linotype" w:hint="cs"/>
+          <w:rtl/>
+          <w:lang w:val="en-US"/>
+        </w:rPr>
+        <w:t>)</w:t>
+      </w:r>
+    </w:p>
+    <w:p>
+      <w:pPr>
+        <w:spacing w:after="0"/>
+        <w:jc w:val="right"/>
+        <w:rPr>
+          <w:rFonts w:ascii="Palatino Linotype" w:hAnsi="Palatino Linotype"/>
+          <w:u w:val="single"/>
+          <w:rtl/>
+          <w:lang w:val="en-US"/>
+        </w:rPr>
+      </w:pPr>
+      <w:r>
+        <w:rPr>
+          <w:rFonts w:ascii="Palatino Linotype" w:hAnsi="Palatino Linotype" w:hint="cs"/>
+          <w:u w:val="single"/>
+          <w:rtl/>
+          <w:lang w:val="en-US"/>
+        </w:rPr>
+        <w:t>בחירת הארכיטקטורה</w:t>
+      </w:r>
+    </w:p>
+    <w:p>
+      <w:pPr>
+        <w:bidi/>
+        <w:spacing w:after="0"/>
+        <w:rPr>
+          <w:rFonts w:ascii="Palatino Linotype" w:eastAsiaTheme="minorEastAsia" w:hAnsi="Palatino Linotype"/>
+          <w:rtl/>
+          <w:lang w:val="en-US"/>
+        </w:rPr>
+      </w:pPr>
+      <w:r>
+        <w:rPr>
+          <w:rFonts w:ascii="Palatino Linotype" w:hAnsi="Palatino Linotype" w:hint="cs"/>
+          <w:rtl/>
+          <w:lang w:val="en-US"/>
+        </w:rPr>
+        <w:t>בהתאם לנאמר בהרצאה, תיעדפנו רשתות עמוקות על פני שטוחות, ומכאן המודל ההתחלתי אתו עבדנו היה מורכב מ-</w:t>
+      </w:r>
+      <m:oMath>
+        <m:r>
+          <w:rPr>
+            <w:rFonts w:ascii="Latin Modern Math" w:hAnsi="Latin Modern Math"/>
+            <w:lang w:val="en-US"/>
+          </w:rPr>
+          <m:t>2</m:t>
+        </m:r>
+      </m:oMath>
+      <w:r>
+        <w:rPr>
+          <w:rFonts w:ascii="Palatino Linotype" w:eastAsiaTheme="minorEastAsia" w:hAnsi="Palatino Linotype" w:hint="cs"/>
+          <w:rtl/>
+          <w:lang w:val="en-US"/>
+        </w:rPr>
+        <w:t xml:space="preserve"> </w:t>
+      </w:r>
+      <w:r>
+        <w:rPr>
+          <w:rFonts w:ascii="Palatino Linotype" w:eastAsiaTheme="minorEastAsia" w:hAnsi="Palatino Linotype"/>
+          <w:lang w:val="en-US"/>
+        </w:rPr>
+        <w:t>hidden layers</w:t>
+      </w:r>
+      <w:r>
+        <w:rPr>
+          <w:rFonts w:ascii="Palatino Linotype" w:eastAsiaTheme="minorEastAsia" w:hAnsi="Palatino Linotype" w:hint="cs"/>
+          <w:rtl/>
+          <w:lang w:val="en-US"/>
+        </w:rPr>
+        <w:t xml:space="preserve">. </w:t>
+      </w:r>
+      <w:r>
+        <w:rPr>
+          <w:rFonts w:ascii="Palatino Linotype" w:eastAsiaTheme="minorEastAsia" w:hAnsi="Palatino Linotype" w:hint="cs"/>
+          <w:rtl/>
+          <w:lang w:val="en-US"/>
+        </w:rPr>
+        <w:t xml:space="preserve">עקרון נוסף אותו בחנו היה שרשתות עם </w:t>
+      </w:r>
+      <w:r>
+        <w:rPr>
+          <w:rFonts w:ascii="Palatino Linotype" w:eastAsiaTheme="minorEastAsia" w:hAnsi="Palatino Linotype"/>
+          <w:lang w:val="en-US"/>
+        </w:rPr>
+        <w:t>hidden layer</w:t>
+      </w:r>
+      <w:r>
+        <w:rPr>
+          <w:rFonts w:ascii="Palatino Linotype" w:eastAsiaTheme="minorEastAsia" w:hAnsi="Palatino Linotype" w:hint="cs"/>
+          <w:rtl/>
+          <w:lang w:val="en-US"/>
+        </w:rPr>
+        <w:t xml:space="preserve"> שמרכיב יותר </w:t>
+      </w:r>
+      <w:r>
+        <w:rPr>
+          <w:rFonts w:ascii="Palatino Linotype" w:eastAsiaTheme="minorEastAsia" w:hAnsi="Palatino Linotype"/>
+          <w:lang w:val="en-US"/>
+        </w:rPr>
+        <w:t>nodes</w:t>
+      </w:r>
+      <w:r>
+        <w:rPr>
+          <w:rFonts w:ascii="Palatino Linotype" w:eastAsiaTheme="minorEastAsia" w:hAnsi="Palatino Linotype" w:hint="cs"/>
+          <w:rtl/>
+          <w:lang w:val="en-US"/>
+        </w:rPr>
+        <w:t xml:space="preserve"> מאשר שכבת הקלט נוטות לספק תוצאות טובות יותר. זאת בהתאם למה שנאמר בהרצאה </w:t>
+      </w:r>
+      <w:r>
+        <w:rPr>
+          <w:rFonts w:ascii="Palatino Linotype" w:eastAsiaTheme="minorEastAsia" w:hAnsi="Palatino Linotype"/>
+          <w:rtl/>
+          <w:lang w:val="en-US"/>
+        </w:rPr>
+        <w:t>–</w:t>
+      </w:r>
+      <w:r>
+        <w:rPr>
+          <w:rFonts w:ascii="Palatino Linotype" w:eastAsiaTheme="minorEastAsia" w:hAnsi="Palatino Linotype" w:hint="cs"/>
+          <w:rtl/>
+          <w:lang w:val="en-US"/>
+        </w:rPr>
+        <w:t xml:space="preserve"> הרחבת ממד הקלט, היא שיטה נפוצה בקרב מספר לא קטן של ארכיטקטורות.</w:t>
+      </w:r>
+      <w:r>
+        <w:rPr>
+          <w:rFonts w:ascii="Palatino Linotype" w:eastAsiaTheme="minorEastAsia" w:hAnsi="Palatino Linotype" w:hint="cs"/>
+          <w:rtl/>
+          <w:lang w:val="en-US"/>
+        </w:rPr>
+        <w:t xml:space="preserve"> עבור פונקציות המעבר </w:t>
+      </w:r>
+      <w:r>
+        <w:rPr>
+          <w:rFonts w:ascii="Palatino Linotype" w:eastAsiaTheme="minorEastAsia" w:hAnsi="Palatino Linotype"/>
+          <w:rtl/>
+          <w:lang w:val="en-US"/>
+        </w:rPr>
+        <w:t>–</w:t>
+      </w:r>
+      <w:r>
+        <w:rPr>
+          <w:rFonts w:ascii="Palatino Linotype" w:eastAsiaTheme="minorEastAsia" w:hAnsi="Palatino Linotype" w:hint="cs"/>
+          <w:rtl/>
+          <w:lang w:val="en-US"/>
+        </w:rPr>
+        <w:t xml:space="preserve"> לאחר כל שכבה הופעלה פונקציית </w:t>
+      </w:r>
+      <m:oMath>
+        <m:r>
+          <w:rPr>
+            <w:rFonts w:ascii="Latin Modern Math" w:eastAsiaTheme="minorEastAsia" w:hAnsi="Latin Modern Math"/>
+            <w:lang w:val="en-US"/>
+          </w:rPr>
+          <m:t>relu</m:t>
+        </m:r>
+      </m:oMath>
+      <w:r>
+        <w:rPr>
+          <w:rFonts w:ascii="Palatino Linotype" w:eastAsiaTheme="minorEastAsia" w:hAnsi="Palatino Linotype" w:hint="cs"/>
+          <w:rtl/>
+          <w:lang w:val="en-US"/>
+        </w:rPr>
+        <w:t xml:space="preserve">, אשר פעלה באופן גורף יותר טוב מפונקציית </w:t>
+      </w:r>
+      <m:oMath>
+        <m:r>
+          <w:rPr>
+            <w:rFonts w:ascii="Latin Modern Math" w:eastAsiaTheme="minorEastAsia" w:hAnsi="Latin Modern Math"/>
+            <w:lang w:val="en-US"/>
+          </w:rPr>
+          <m:t>sigmoid</m:t>
+        </m:r>
+      </m:oMath>
+      <w:r>
+        <w:rPr>
+          <w:rFonts w:ascii="Palatino Linotype" w:eastAsiaTheme="minorEastAsia" w:hAnsi="Palatino Linotype" w:hint="cs"/>
+          <w:rtl/>
+          <w:lang w:val="en-US"/>
+        </w:rPr>
+        <w:t xml:space="preserve">. זאת פרט לפונקציה שלפני הפלט, אשר כן הייתה </w:t>
+      </w:r>
+      <m:oMath>
+        <m:r>
+          <w:rPr>
+            <w:rFonts w:ascii="Latin Modern Math" w:eastAsiaTheme="minorEastAsia" w:hAnsi="Latin Modern Math"/>
+            <w:lang w:val="en-US"/>
+          </w:rPr>
+          <m:t>sigmoid</m:t>
+        </m:r>
+      </m:oMath>
+      <w:r>
+        <w:rPr>
+          <w:rFonts w:ascii="Palatino Linotype" w:eastAsiaTheme="minorEastAsia" w:hAnsi="Palatino Linotype" w:hint="cs"/>
+          <w:rtl/>
+          <w:lang w:val="en-US"/>
+        </w:rPr>
+        <w:t xml:space="preserve">, וזאת על מנת לנרמל את ערכי הרשת לכדי ערכים הסתברותיים בטווח </w:t>
+      </w:r>
+      <m:oMath>
+        <m:r>
+          <w:rPr>
+            <w:rFonts w:ascii="Latin Modern Math" w:eastAsiaTheme="minorEastAsia" w:hAnsi="Latin Modern Math"/>
+            <w:lang w:val="en-US"/>
+          </w:rPr>
+          <m:t>[0,1]</m:t>
+        </m:r>
+      </m:oMath>
+      <w:r>
+        <w:rPr>
+          <w:rFonts w:ascii="Palatino Linotype" w:eastAsiaTheme="minorEastAsia" w:hAnsi="Palatino Linotype" w:hint="cs"/>
+          <w:rtl/>
+          <w:lang w:val="en-US"/>
+        </w:rPr>
+        <w:t>.</w:t>
+      </w:r>
+      <w:r>
+        <w:rPr>
+          <w:rFonts w:ascii="Palatino Linotype" w:eastAsiaTheme="minorEastAsia" w:hAnsi="Palatino Linotype" w:hint="cs"/>
+          <w:rtl/>
+          <w:lang w:val="en-US"/>
+        </w:rPr>
+        <w:t xml:space="preserve"> </w:t>
+      </w:r>
+      <w:r>
+        <w:rPr>
+          <w:rFonts w:ascii="Palatino Linotype" w:eastAsiaTheme="minorEastAsia" w:hAnsi="Palatino Linotype" w:hint="cs"/>
+          <w:rtl/>
+          <w:lang w:val="en-US"/>
+        </w:rPr>
+        <w:t>גורם נוסף אותו בדקנו לאורך תהליך הלמידה הוא סוג פונקציית ה-</w:t>
+      </w:r>
+      <w:r>
+        <w:rPr>
+          <w:rFonts w:ascii="Palatino Linotype" w:eastAsiaTheme="minorEastAsia" w:hAnsi="Palatino Linotype"/>
+          <w:lang w:val="en-US"/>
+        </w:rPr>
+        <w:t>loss</w:t>
+      </w:r>
+      <w:r>
+        <w:rPr>
+          <w:rFonts w:ascii="Palatino Linotype" w:eastAsiaTheme="minorEastAsia" w:hAnsi="Palatino Linotype" w:hint="cs"/>
+          <w:rtl/>
+          <w:lang w:val="en-US"/>
+        </w:rPr>
+        <w:t xml:space="preserve"> איתה עבדנו.</w:t>
+      </w:r>
+      <w:r>
+        <w:rPr>
+          <w:rFonts w:ascii="Palatino Linotype" w:eastAsiaTheme="minorEastAsia" w:hAnsi="Palatino Linotype" w:hint="cs"/>
+          <w:rtl/>
+          <w:lang w:val="en-US"/>
+        </w:rPr>
+        <w:t xml:space="preserve"> </w:t>
+      </w:r>
+      <w:r>
+        <w:rPr>
+          <w:rFonts w:ascii="Palatino Linotype" w:eastAsiaTheme="minorEastAsia" w:hAnsi="Palatino Linotype" w:hint="cs"/>
+          <w:rtl/>
+          <w:lang w:val="en-US"/>
+        </w:rPr>
+        <w:t>בתחילה השתמשנו ב-</w:t>
+      </w:r>
+      <m:oMath>
+        <m:sSub>
+          <m:sSubPr>
+            <m:ctrlPr>
+              <w:rPr>
+                <w:rFonts w:ascii="Latin Modern Math" w:eastAsiaTheme="minorEastAsia" w:hAnsi="Latin Modern Math"/>
+                <w:i/>
+                <w:lang w:val="en-US"/>
+              </w:rPr>
+            </m:ctrlPr>
+          </m:sSubPr>
+          <m:e>
+            <m:r>
+              <m:rPr>
+                <m:scr m:val="script"/>
+              </m:rPr>
+              <w:rPr>
+                <w:rFonts w:ascii="Latin Modern Math" w:eastAsiaTheme="minorEastAsia" w:hAnsi="Latin Modern Math"/>
+                <w:lang w:val="en-US"/>
+              </w:rPr>
+              <m:t>l</m:t>
+            </m:r>
+          </m:e>
+          <m:sub>
+            <m:r>
+              <w:rPr>
+                <w:rFonts w:ascii="Latin Modern Math" w:eastAsiaTheme="minorEastAsia" w:hAnsi="Latin Modern Math"/>
+                <w:lang w:val="en-US"/>
+              </w:rPr>
+              <m:t>2</m:t>
+            </m:r>
+          </m:sub>
+        </m:sSub>
+      </m:oMath>
+      <w:r>
+        <w:rPr>
+          <w:rFonts w:ascii="Palatino Linotype" w:eastAsiaTheme="minorEastAsia" w:hAnsi="Palatino Linotype" w:hint="cs"/>
+          <w:rtl/>
+          <w:lang w:val="en-US"/>
+        </w:rPr>
+        <w:t xml:space="preserve"> סטנדרטי, אך </w:t>
+      </w:r>
+      <w:r>
+        <w:rPr>
+          <w:rFonts w:ascii="Palatino Linotype" w:eastAsiaTheme="minorEastAsia" w:hAnsi="Palatino Linotype" w:hint="cs"/>
+          <w:rtl/>
+          <w:lang w:val="en-US"/>
+        </w:rPr>
+        <w:t xml:space="preserve">לבסוף, משום שאופי הבעיה הוא של קלסיפיקציה עבור שתי מחלקות </w:t>
+      </w:r>
+      <m:oMath>
+        <m:r>
+          <w:rPr>
+            <w:rFonts w:ascii="Latin Modern Math" w:eastAsiaTheme="minorEastAsia" w:hAnsi="Latin Modern Math"/>
+            <w:lang w:val="en-US"/>
+          </w:rPr>
+          <m:t>{pos,neg}</m:t>
+        </m:r>
+      </m:oMath>
+      <w:r>
+        <w:rPr>
+          <w:rFonts w:ascii="Palatino Linotype" w:eastAsiaTheme="minorEastAsia" w:hAnsi="Palatino Linotype" w:hint="cs"/>
+          <w:rtl/>
+          <w:lang w:val="en-US"/>
+        </w:rPr>
+        <w:t xml:space="preserve">, בחרנו בפונקציית שגיאה מסוג </w:t>
+      </w:r>
+      <w:r>
+        <w:rPr>
+          <w:rFonts w:ascii="Palatino Linotype" w:eastAsiaTheme="minorEastAsia" w:hAnsi="Palatino Linotype"/>
+          <w:lang w:val="en-US"/>
+        </w:rPr>
+        <w:t>binary Cross Entropy</w:t>
+      </w:r>
+      <w:r>
+        <w:rPr>
+          <w:rFonts w:ascii="Palatino Linotype" w:eastAsiaTheme="minorEastAsia" w:hAnsi="Palatino Linotype" w:hint="cs"/>
+          <w:rtl/>
+          <w:lang w:val="en-US"/>
+        </w:rPr>
+        <w:t xml:space="preserve">. בהקשר זה נציין שעל מנת להתמודד עם </w:t>
+      </w:r>
+      <w:r>
+        <w:rPr>
+          <w:rFonts w:ascii="Palatino Linotype" w:eastAsiaTheme="minorEastAsia" w:hAnsi="Palatino Linotype" w:hint="cs"/>
+          <w:rtl/>
+          <w:lang w:val="en-US"/>
+        </w:rPr>
+        <w:t>חוסר</w:t>
+      </w:r>
+      <w:r>
+        <w:rPr>
+          <w:rFonts w:ascii="Palatino Linotype" w:eastAsiaTheme="minorEastAsia" w:hAnsi="Palatino Linotype" w:hint="cs"/>
+          <w:rtl/>
+          <w:lang w:val="en-US"/>
+        </w:rPr>
+        <w:t xml:space="preserve"> האיזון בין הדגימות (</w:t>
+      </w:r>
+      <m:oMath>
+        <m:r>
+          <w:rPr>
+            <w:rFonts w:ascii="Latin Modern Math" w:eastAsiaTheme="minorEastAsia" w:hAnsi="Latin Modern Math"/>
+            <w:lang w:val="en-US"/>
+          </w:rPr>
+          <m:t>24,500</m:t>
+        </m:r>
+      </m:oMath>
+      <w:r>
+        <w:rPr>
+          <w:rFonts w:ascii="Palatino Linotype" w:eastAsiaTheme="minorEastAsia" w:hAnsi="Palatino Linotype" w:hint="cs"/>
+          <w:rtl/>
+          <w:lang w:val="en-US"/>
+        </w:rPr>
+        <w:t xml:space="preserve"> דגימות שליליו לעומת </w:t>
+      </w:r>
+      <m:oMath>
+        <m:r>
+          <w:rPr>
+            <w:rFonts w:ascii="Latin Modern Math" w:eastAsiaTheme="minorEastAsia" w:hAnsi="Latin Modern Math"/>
+            <w:lang w:val="en-US"/>
+          </w:rPr>
+          <m:t>3,000</m:t>
+        </m:r>
+      </m:oMath>
+      <w:r>
+        <w:rPr>
+          <w:rFonts w:ascii="Palatino Linotype" w:eastAsiaTheme="minorEastAsia" w:hAnsi="Palatino Linotype" w:hint="cs"/>
+          <w:rtl/>
+          <w:lang w:val="en-US"/>
+        </w:rPr>
+        <w:t xml:space="preserve"> חיוביו</w:t>
+      </w:r>
+      <w:r>
+        <w:rPr>
+          <w:rFonts w:ascii="Palatino Linotype" w:eastAsiaTheme="minorEastAsia" w:hAnsi="Palatino Linotype" w:hint="cs"/>
+          <w:rtl/>
+          <w:lang w:val="en-US"/>
+        </w:rPr>
+        <w:t>ת</w:t>
+      </w:r>
+      <w:r>
+        <w:rPr>
+          <w:rFonts w:ascii="Palatino Linotype" w:eastAsiaTheme="minorEastAsia" w:hAnsi="Palatino Linotype" w:hint="cs"/>
+          <w:rtl/>
+          <w:lang w:val="en-US"/>
+        </w:rPr>
+        <w:t>), נתנו משקל גבוה יותר לדגימו</w:t>
+      </w:r>
+      <w:r>
+        <w:rPr>
+          <w:rFonts w:ascii="Palatino Linotype" w:eastAsiaTheme="minorEastAsia" w:hAnsi="Palatino Linotype" w:hint="cs"/>
+          <w:rtl/>
+          <w:lang w:val="en-US"/>
+        </w:rPr>
+        <w:t xml:space="preserve">ת החיוביות. </w:t>
+      </w:r>
+      <w:r>
+        <w:rPr>
+          <w:rFonts w:ascii="Palatino Linotype" w:eastAsiaTheme="minorEastAsia" w:hAnsi="Palatino Linotype" w:hint="cs"/>
+          <w:rtl/>
+          <w:lang w:val="en-US"/>
+        </w:rPr>
+        <w:t xml:space="preserve">בפרט, </w:t>
+      </w:r>
+      <w:r>
+        <w:rPr>
+          <w:rFonts w:ascii="Palatino Linotype" w:eastAsiaTheme="minorEastAsia" w:hAnsi="Palatino Linotype" w:hint="cs"/>
+          <w:rtl/>
+          <w:lang w:val="en-US"/>
+        </w:rPr>
+        <w:t xml:space="preserve">המשקל אותו בחרנו לתת היה אחיד בין הדגימות וערכו היה היחס בין הדגימות השליליות לחיוביות (פקטור של </w:t>
+      </w:r>
+      <m:oMath>
+        <m:r>
+          <w:rPr>
+            <w:rFonts w:ascii="Latin Modern Math" w:eastAsiaTheme="minorEastAsia" w:hAnsi="Latin Modern Math"/>
+            <w:lang w:val="en-US"/>
+          </w:rPr>
+          <m:t>8.2</m:t>
+        </m:r>
+      </m:oMath>
+      <w:r>
+        <w:rPr>
+          <w:rFonts w:ascii="Palatino Linotype" w:eastAsiaTheme="minorEastAsia" w:hAnsi="Palatino Linotype" w:hint="cs"/>
+          <w:rtl/>
+          <w:lang w:val="en-US"/>
+        </w:rPr>
+        <w:t xml:space="preserve"> לערך</w:t>
+      </w:r>
+      <w:r>
+        <w:rPr>
+          <w:rFonts w:ascii="Palatino Linotype" w:eastAsiaTheme="minorEastAsia" w:hAnsi="Palatino Linotype" w:hint="cs"/>
+          <w:rtl/>
+          <w:lang w:val="en-US"/>
+        </w:rPr>
+        <w:t xml:space="preserve"> לטובת הדגימו</w:t>
+      </w:r>
+      <w:r>
+        <w:rPr>
+          <w:rFonts w:ascii="Palatino Linotype" w:eastAsiaTheme="minorEastAsia" w:hAnsi="Palatino Linotype" w:hint="cs"/>
+          <w:rtl/>
+          <w:lang w:val="en-US"/>
+        </w:rPr>
+        <w:t>ת</w:t>
+      </w:r>
+      <w:r>
+        <w:rPr>
+          <w:rFonts w:ascii="Palatino Linotype" w:eastAsiaTheme="minorEastAsia" w:hAnsi="Palatino Linotype" w:hint="cs"/>
+          <w:rtl/>
+          <w:lang w:val="en-US"/>
+        </w:rPr>
+        <w:t xml:space="preserve"> החיוביות</w:t>
+      </w:r>
+      <w:r>
+        <w:rPr>
+          <w:rFonts w:ascii="Palatino Linotype" w:eastAsiaTheme="minorEastAsia" w:hAnsi="Palatino Linotype" w:hint="cs"/>
+          <w:rtl/>
+          <w:lang w:val="en-US"/>
+        </w:rPr>
+        <w:t>)</w:t>
+      </w:r>
+      <w:r>
+        <w:rPr>
+          <w:rFonts w:ascii="Palatino Linotype" w:eastAsiaTheme="minorEastAsia" w:hAnsi="Palatino Linotype" w:hint="cs"/>
+          <w:rtl/>
+          <w:lang w:val="en-US"/>
+        </w:rPr>
+        <w:t>.</w:t>
+      </w:r>
+      <w:r>
+        <w:rPr>
+          <w:rFonts w:ascii="Palatino Linotype" w:eastAsiaTheme="minorEastAsia" w:hAnsi="Palatino Linotype" w:hint="cs"/>
+          <w:rtl/>
+          <w:lang w:val="en-US"/>
+        </w:rPr>
+        <w:t xml:space="preserve"> </w:t>
+      </w:r>
+      <w:r>
+        <w:rPr>
+          <w:rFonts w:ascii="Palatino Linotype" w:eastAsiaTheme="minorEastAsia" w:hAnsi="Palatino Linotype" w:hint="cs"/>
+          <w:rtl/>
+          <w:lang w:val="en-US"/>
+        </w:rPr>
+        <w:t xml:space="preserve">נציין בנוסף שנעשה בתחילה שימוש במעברי </w:t>
+      </w:r>
+      <m:oMath>
+        <m:r>
+          <w:rPr>
+            <w:rFonts w:ascii="Latin Modern Math" w:eastAsiaTheme="minorEastAsia" w:hAnsi="Latin Modern Math"/>
+            <w:lang w:val="en-US"/>
+          </w:rPr>
+          <m:t>dropout</m:t>
+        </m:r>
+      </m:oMath>
+      <w:r>
+        <w:rPr>
+          <w:rFonts w:ascii="Palatino Linotype" w:eastAsiaTheme="minorEastAsia" w:hAnsi="Palatino Linotype" w:hint="cs"/>
+          <w:rtl/>
+          <w:lang w:val="en-US"/>
+        </w:rPr>
+        <w:t xml:space="preserve">, כמו גם בשכבות </w:t>
+      </w:r>
+      <m:oMath>
+        <m:r>
+          <w:rPr>
+            <w:rFonts w:ascii="Latin Modern Math" w:eastAsiaTheme="minorEastAsia" w:hAnsi="Latin Modern Math"/>
+            <w:lang w:val="en-US"/>
+          </w:rPr>
+          <m:t>BatchNorm</m:t>
+        </m:r>
+      </m:oMath>
+      <w:r>
+        <w:rPr>
+          <w:rFonts w:ascii="Palatino Linotype" w:eastAsiaTheme="minorEastAsia" w:hAnsi="Palatino Linotype" w:hint="cs"/>
+          <w:rtl/>
+          <w:lang w:val="en-US"/>
+        </w:rPr>
+        <w:t>, אם כי אלה לא השפיעו במיוחד על התוצאה הסופית.</w:t>
+      </w:r>
+    </w:p>
+    <w:p>
+      <w:pPr>
+        <w:bidi/>
+        <w:spacing w:after="0"/>
+        <w:rPr>
+          <w:rFonts w:ascii="Palatino Linotype" w:eastAsiaTheme="minorEastAsia" w:hAnsi="Palatino Linotype"/>
+          <w:rtl/>
+          <w:lang w:val="en-US"/>
+        </w:rPr>
+      </w:pPr>
+    </w:p>
+    <w:p>
+      <w:pPr>
+        <w:bidi/>
+        <w:spacing w:after="0"/>
+        <w:rPr>
+          <w:rFonts w:ascii="Palatino Linotype" w:eastAsiaTheme="minorEastAsia" w:hAnsi="Palatino Linotype"/>
+          <w:rtl/>
+          <w:lang w:val="en-US"/>
+        </w:rPr>
+      </w:pPr>
+      <w:r>
+        <w:rPr>
+          <w:rFonts w:ascii="Palatino Linotype" w:eastAsiaTheme="minorEastAsia" w:hAnsi="Palatino Linotype" w:hint="cs"/>
+          <w:u w:val="single"/>
+          <w:rtl/>
+          <w:lang w:val="en-US"/>
+        </w:rPr>
+        <w:t>ניתוח תוצאות</w:t>
+      </w:r>
+    </w:p>
+    <w:p>
+      <w:pPr>
+        <w:bidi/>
+        <w:spacing w:after="0"/>
+        <w:rPr>
+          <w:rFonts w:ascii="Palatino Linotype" w:eastAsiaTheme="minorEastAsia" w:hAnsi="Palatino Linotype" w:hint="cs"/>
+          <w:rtl/>
+          <w:lang w:val="en-US"/>
+        </w:rPr>
+      </w:pPr>
+      <w:r>
+        <w:rPr>
+          <w:rFonts w:ascii="Palatino Linotype" w:eastAsiaTheme="minorEastAsia" w:hAnsi="Palatino Linotype" w:hint="cs"/>
+          <w:rtl/>
+          <w:lang w:val="en-US"/>
+        </w:rPr>
+        <w:t>על אף ניסיונות מגוונים, נראה כי שגיאת הטסט שאפה ל</w:t>
+      </w:r>
+      <m:oMath>
+        <m:r>
+          <w:rPr>
+            <w:rFonts w:ascii="Latin Modern Math" w:eastAsiaTheme="minorEastAsia" w:hAnsi="Latin Modern Math"/>
+            <w:lang w:val="en-US"/>
+          </w:rPr>
+          <m:t>~0.0155</m:t>
+        </m:r>
+      </m:oMath>
+      <w:r>
+        <w:rPr>
+          <w:rFonts w:ascii="Palatino Linotype" w:eastAsiaTheme="minorEastAsia" w:hAnsi="Palatino Linotype" w:hint="cs"/>
+          <w:rtl/>
+          <w:lang w:val="en-US"/>
+        </w:rPr>
+        <w:t xml:space="preserve"> בקירוב ולא ירדה מעבר לכך. </w:t>
+      </w:r>
+      <w:r>
+        <w:rPr>
+          <w:rFonts w:ascii="Palatino Linotype" w:eastAsiaTheme="minorEastAsia" w:hAnsi="Palatino Linotype" w:hint="cs"/>
+          <w:rtl/>
+          <w:lang w:val="en-US"/>
+        </w:rPr>
+        <w:t>אנו סבורים כי הסיבה לכך נובעת בעיקר מאי יכולת הרשת להכליל בצורה מספיק טובה עבור דגימות חיוביות, וזאת למרות העובדה שהללו ממושקלים באופן משמעותי יותר ביחס לדגימות השליליות</w:t>
+      </w:r>
+    </w:p>
+    <w:p>
+      <w:pPr>
+        <w:keepNext/>
+        <w:bidi/>
+        <w:spacing w:after="0"/>
+        <w:jc w:val="center"/>
+      </w:pPr>
+      <w:r>
+        <w:rPr>
+          <w:rFonts w:ascii="Palatino Linotype" w:eastAsiaTheme="minorEastAsia" w:hAnsi="Palatino Linotype" w:hint="cs"/>
+          <w:noProof/>
+          <w:lang w:val="en-US"/>
+        </w:rPr>
+        <w:drawing>
+          <wp:inline distT="0" distB="0" distL="0" distR="0" wp14:anchorId="6CBC7F79" wp14:editId="7301381E">
+            <wp:extent cx="3248891" cy="2435768"/>
+            <wp:effectExtent l="0" t="0" r="8890" b="3175"/>
+            <wp:docPr id="4" name="Picture 4"/>
+            <wp:cNvGraphicFramePr>
+              <a:graphicFrameLocks xmlns:a="http://schemas.openxmlformats.org/drawingml/2006/main" noChangeAspect="1"/>
+            </wp:cNvGraphicFramePr>
+            <a:graphic xmlns:a="http://schemas.openxmlformats.org/drawingml/2006/main">
+              <a:graphicData uri="http://schemas.openxmlformats.org/drawingml/2006/picture">
+                <pic:pic xmlns:pic="http://schemas.openxmlformats.org/drawingml/2006/picture">
+                  <pic:nvPicPr>
+                    <pic:cNvPr id="0" name="Picture 3"/>
+                    <pic:cNvPicPr>
+                      <a:picLocks noChangeAspect="1" noChangeArrowheads="1"/>
+                    </pic:cNvPicPr>
+                  </pic:nvPicPr>
+                  <pic:blipFill>
+                    <a:blip r:embed="rId6">
+                      <a:extLst>
+                        <a:ext uri="{28A0092B-C50C-407E-A947-70E740481C1C}">
+                          <a14:useLocalDpi xmlns:a14="http://schemas.microsoft.com/office/drawing/2010/main" val="0"/>
+                        </a:ext>
+                      </a:extLst>
+                    </a:blip>
+                    <a:srcRect/>
+                    <a:stretch>
+                      <a:fillRect/>
+                    </a:stretch>
+                  </pic:blipFill>
+                  <pic:spPr bwMode="auto">
+                    <a:xfrm>
+                      <a:off x="0" y="0"/>
+                      <a:ext cx="3256876" cy="2441754"/>
+                    </a:xfrm>
+                    <a:prstGeom prst="rect">
+                      <a:avLst/>
+                    </a:prstGeom>
+                    <a:noFill/>
+                    <a:ln>
+                      <a:noFill/>
+                    </a:ln>
+                  </pic:spPr>
+                </pic:pic>
+              </a:graphicData>
+            </a:graphic>
+          </wp:inline>
+        </w:drawing>
+      </w:r>
+    </w:p>
+    <w:p>
+      <w:pPr>
+        <w:pStyle w:val="Caption"/>
+        <w:bidi/>
+        <w:jc w:val="center"/>
+        <w:rPr>
+          <w:rFonts w:ascii="Palatino Linotype" w:eastAsiaTheme="minorEastAsia" w:hAnsi="Palatino Linotype" w:hint="cs"/>
+          <w:rtl/>
+          <w:lang w:val="en-US"/>
+        </w:rPr>
+      </w:pPr>
+      <w:r>
+        <w:rPr>
+          <w:rtl/>
+        </w:rPr>
+        <w:t xml:space="preserve">תרשים </w:t>
+      </w:r>
+      <w:r>
+        <w:rPr>
+          <w:rtl/>
+        </w:rPr>
+        <w:fldChar w:fldCharType="begin"/>
+      </w:r>
+      <w:r>
+        <w:rPr>
+          <w:rtl/>
+        </w:rPr>
+        <w:instrText xml:space="preserve"> </w:instrText>
+      </w:r>
+      <w:r>
+        <w:instrText>SEQ</w:instrText>
+      </w:r>
+      <w:r>
+        <w:rPr>
+          <w:rtl/>
+        </w:rPr>
+        <w:instrText xml:space="preserve"> תרשים \* </w:instrText>
+      </w:r>
+      <w:r>
+        <w:instrText>ARABIC</w:instrText>
+      </w:r>
+      <w:r>
+        <w:rPr>
+          <w:rtl/>
+        </w:rPr>
+        <w:instrText xml:space="preserve"> </w:instrText>
+      </w:r>
+      <w:r>
+        <w:rPr>
+          <w:rtl/>
+        </w:rPr>
+        <w:fldChar w:fldCharType="separate"/>
+      </w:r>
+      <w:r>
+        <w:rPr>
+          <w:noProof/>
+          <w:rtl/>
+        </w:rPr>
+        <w:t>1</w:t>
+      </w:r>
+      <w:r>
+        <w:rPr>
+          <w:rtl/>
+        </w:rPr>
+        <w:fldChar w:fldCharType="end"/>
+      </w:r>
+      <w:r>
+        <w:rPr>
+          <w:rFonts w:hint="cs"/>
+          <w:rtl/>
+        </w:rPr>
+        <w:t>: גרף השגיאה כפונקציה של מספר ה</w:t>
+      </w:r>
+      <w:r>
+        <w:rPr>
+          <w:lang w:val="en-US"/>
+        </w:rPr>
+        <w:t>epochs</w:t>
+      </w:r>
+    </w:p>
+    <w:p>
+      <w:pPr>
+        <w:bidi/>
+        <w:spacing w:after="0"/>
+        <w:rPr>
+          <w:rFonts w:ascii="Palatino Linotype" w:eastAsiaTheme="minorEastAsia" w:hAnsi="Palatino Linotype"/>
+          <w:rtl/>
+          <w:lang w:val="en-US"/>
+        </w:rPr>
+      </w:pPr>
+      <w:r>
+        <w:rPr>
+          <w:rFonts w:ascii="Palatino Linotype" w:eastAsiaTheme="minorEastAsia" w:hAnsi="Palatino Linotype" w:hint="cs"/>
+          <w:rtl/>
+          <w:lang w:val="en-US"/>
+        </w:rPr>
+        <w:lastRenderedPageBreak/>
+        <w:t>חשוב להבין כי תרשים 1 לא מציב את כל התמונה, וניתוח מעמיק יותר לתוצאות ניתן לקבל מגרף ה</w:t>
+      </w:r>
+      <w:r>
+        <w:rPr>
+          <w:rFonts w:ascii="Palatino Linotype" w:eastAsiaTheme="minorEastAsia" w:hAnsi="Palatino Linotype"/>
+          <w:lang w:val="en-US"/>
+        </w:rPr>
+        <w:t xml:space="preserve">confusion matrix </w:t>
+      </w:r>
+      <w:r>
+        <w:rPr>
+          <w:rFonts w:ascii="Palatino Linotype" w:eastAsiaTheme="minorEastAsia" w:hAnsi="Palatino Linotype" w:hint="cs"/>
+          <w:rtl/>
+          <w:lang w:val="en-US"/>
+        </w:rPr>
+        <w:t xml:space="preserve"> ומחישוב יחסי ה-</w:t>
+      </w:r>
+      <w:r>
+        <w:rPr>
+          <w:rFonts w:ascii="Palatino Linotype" w:eastAsiaTheme="minorEastAsia" w:hAnsi="Palatino Linotype"/>
+          <w:lang w:val="en-US"/>
+        </w:rPr>
+        <w:t>accuracy</w:t>
+      </w:r>
+      <w:r>
+        <w:rPr>
+          <w:rFonts w:ascii="Palatino Linotype" w:eastAsiaTheme="minorEastAsia" w:hAnsi="Palatino Linotype" w:hint="cs"/>
+          <w:rtl/>
+          <w:lang w:val="en-US"/>
+        </w:rPr>
+        <w:t>, ה</w:t>
+      </w:r>
+      <w:r>
+        <w:rPr>
+          <w:rFonts w:ascii="Palatino Linotype" w:eastAsiaTheme="minorEastAsia" w:hAnsi="Palatino Linotype"/>
+          <w:lang w:val="en-US"/>
+        </w:rPr>
+        <w:t>recall</w:t>
+      </w:r>
+      <w:r>
+        <w:rPr>
+          <w:rFonts w:ascii="Palatino Linotype" w:eastAsiaTheme="minorEastAsia" w:hAnsi="Palatino Linotype" w:hint="cs"/>
+          <w:rtl/>
+          <w:lang w:val="en-US"/>
+        </w:rPr>
+        <w:t xml:space="preserve"> וכדומה, כפי שנראה בפסקה הבאה:</w:t>
+      </w:r>
+    </w:p>
+    <w:p>
+      <w:pPr>
+        <w:keepNext/>
+        <w:bidi/>
+        <w:spacing w:after="0"/>
+        <w:jc w:val="center"/>
+      </w:pPr>
+      <w:r>
+        <w:rPr>
+          <w:rFonts w:ascii="Palatino Linotype" w:eastAsiaTheme="minorEastAsia" w:hAnsi="Palatino Linotype"/>
+          <w:noProof/>
+          <w:lang w:val="en-US"/>
+        </w:rPr>
+        <w:drawing>
+          <wp:inline distT="0" distB="0" distL="0" distR="0" wp14:anchorId="08C95BE0" wp14:editId="1E110213">
+            <wp:extent cx="3416077" cy="2770909"/>
+            <wp:effectExtent l="0" t="0" r="0" b="0"/>
+            <wp:docPr id="2" name="Picture 2"/>
+            <wp:cNvGraphicFramePr>
+              <a:graphicFrameLocks xmlns:a="http://schemas.openxmlformats.org/drawingml/2006/main" noChangeAspect="1"/>
+            </wp:cNvGraphicFramePr>
+            <a:graphic xmlns:a="http://schemas.openxmlformats.org/drawingml/2006/main">
+              <a:graphicData uri="http://schemas.openxmlformats.org/drawingml/2006/picture">
+                <pic:pic xmlns:pic="http://schemas.openxmlformats.org/drawingml/2006/picture">
+                  <pic:nvPicPr>
+                    <pic:cNvPr id="0" name="Picture 2"/>
+                    <pic:cNvPicPr>
+                      <a:picLocks noChangeAspect="1" noChangeArrowheads="1"/>
+                    </pic:cNvPicPr>
+                  </pic:nvPicPr>
+                  <pic:blipFill>
+                    <a:blip r:embed="rId7">
+                      <a:extLst>
+                        <a:ext uri="{28A0092B-C50C-407E-A947-70E740481C1C}">
+                          <a14:useLocalDpi xmlns:a14="http://schemas.microsoft.com/office/drawing/2010/main" val="0"/>
+                        </a:ext>
+                      </a:extLst>
+                    </a:blip>
+                    <a:srcRect/>
+                    <a:stretch>
+                      <a:fillRect/>
+                    </a:stretch>
+                  </pic:blipFill>
+                  <pic:spPr bwMode="auto">
+                    <a:xfrm>
+                      <a:off x="0" y="0"/>
+                      <a:ext cx="3419902" cy="2774011"/>
+                    </a:xfrm>
+                    <a:prstGeom prst="rect">
+                      <a:avLst/>
+                    </a:prstGeom>
+                    <a:noFill/>
+                    <a:ln>
+                      <a:noFill/>
+                    </a:ln>
+                  </pic:spPr>
+                </pic:pic>
+              </a:graphicData>
+            </a:graphic>
+          </wp:inline>
+        </w:drawing>
+      </w:r>
+    </w:p>
+    <w:p>
+      <w:pPr>
+        <w:pStyle w:val="Caption"/>
+        <w:bidi/>
+        <w:jc w:val="center"/>
+        <w:rPr>
+          <w:rtl/>
+          <w:lang w:val="en-US"/>
+        </w:rPr>
+      </w:pPr>
+      <w:r>
+        <w:rPr>
+          <w:rtl/>
+        </w:rPr>
+        <w:t xml:space="preserve">תרשים </w:t>
+      </w:r>
+      <w:r>
+        <w:rPr>
+          <w:rtl/>
+        </w:rPr>
+        <w:fldChar w:fldCharType="begin"/>
+      </w:r>
+      <w:r>
+        <w:rPr>
+          <w:rtl/>
+        </w:rPr>
+        <w:instrText xml:space="preserve"> </w:instrText>
+      </w:r>
+      <w:r>
+        <w:instrText>SEQ</w:instrText>
+      </w:r>
+      <w:r>
+        <w:rPr>
+          <w:rtl/>
+        </w:rPr>
+        <w:instrText xml:space="preserve"> תרשים \* </w:instrText>
+      </w:r>
+      <w:r>
+        <w:instrText>ARABIC</w:instrText>
+      </w:r>
+      <w:r>
+        <w:rPr>
+          <w:rtl/>
+        </w:rPr>
+        <w:instrText xml:space="preserve"> </w:instrText>
+      </w:r>
+      <w:r>
+        <w:rPr>
+          <w:rtl/>
+        </w:rPr>
+        <w:fldChar w:fldCharType="separate"/>
+      </w:r>
+      <w:r>
+        <w:rPr>
+          <w:noProof/>
+          <w:rtl/>
+        </w:rPr>
+        <w:t>2</w:t>
+      </w:r>
+      <w:r>
+        <w:rPr>
+          <w:rtl/>
+        </w:rPr>
+        <w:fldChar w:fldCharType="end"/>
+      </w:r>
+      <w:r>
+        <w:rPr>
+          <w:rFonts w:hint="cs"/>
+          <w:rtl/>
+        </w:rPr>
+        <w:t xml:space="preserve">: </w:t>
+      </w:r>
+      <w:r>
+        <w:rPr>
+          <w:lang w:val="en-US"/>
+        </w:rPr>
+        <w:t>confusion matrix plot</w:t>
+      </w:r>
+    </w:p>
+    <w:p>
+      <w:pPr>
+        <w:bidi/>
+        <w:rPr>
+          <w:rtl/>
+          <w:lang w:val="en-US"/>
+        </w:rPr>
+      </w:pPr>
+      <w:r>
+        <w:rPr>
+          <w:rFonts w:hint="cs"/>
+          <w:rtl/>
+          <w:lang w:val="en-US"/>
+        </w:rPr>
+        <w:t>מתרשים 2 ניתן להבין:</w:t>
+      </w:r>
+    </w:p>
+    <w:p>
+      <w:pPr>
+        <w:bidi/>
+        <w:rPr>
+          <w:rFonts w:eastAsiaTheme="minorEastAsia"/>
+          <w:iCs/>
+          <w:lang w:val="en-US"/>
+        </w:rPr>
+      </w:pPr>
+      <m:oMathPara>
+        <m:oMath>
+          <m:r>
+            <m:rPr>
+              <m:sty m:val="p"/>
+            </m:rPr>
+            <w:rPr>
+              <w:rFonts w:ascii="Latin Modern Math" w:hAnsi="Latin Modern Math"/>
+              <w:lang w:val="en-US"/>
+            </w:rPr>
+            <m:t xml:space="preserve">True Positive=307, False </m:t>
+          </m:r>
+          <m:r>
+            <m:rPr>
+              <m:sty m:val="p"/>
+            </m:rPr>
+            <w:rPr>
+              <w:rFonts w:ascii="Latin Modern Math" w:hAnsi="Latin Modern Math"/>
+              <w:lang w:val="en-US"/>
+            </w:rPr>
+            <m:t>Negative</m:t>
+          </m:r>
+          <m:r>
+            <m:rPr>
+              <m:sty m:val="p"/>
+            </m:rPr>
+            <w:rPr>
+              <w:rFonts w:ascii="Latin Modern Math" w:hAnsi="Latin Modern Math"/>
+              <w:lang w:val="en-US"/>
+            </w:rPr>
+            <m:t>=22</m:t>
+          </m:r>
+        </m:oMath>
+      </m:oMathPara>
+    </w:p>
+    <w:p>
+      <w:pPr>
+        <w:bidi/>
+        <w:rPr>
+          <w:rFonts w:eastAsiaTheme="minorEastAsia"/>
+          <w:iCs/>
+          <w:lang w:val="en-US"/>
+        </w:rPr>
+      </w:pPr>
+      <m:oMathPara>
+        <m:oMath>
+          <m:r>
+            <m:rPr>
+              <m:sty m:val="p"/>
+            </m:rPr>
+            <w:rPr>
+              <w:rFonts w:ascii="Latin Modern Math" w:eastAsiaTheme="minorEastAsia" w:hAnsi="Latin Modern Math"/>
+              <w:lang w:val="en-US"/>
+            </w:rPr>
+            <m:t xml:space="preserve">True Negative=2150, False </m:t>
+          </m:r>
+          <m:r>
+            <m:rPr>
+              <m:sty m:val="p"/>
+            </m:rPr>
+            <w:rPr>
+              <w:rFonts w:ascii="Latin Modern Math" w:eastAsiaTheme="minorEastAsia" w:hAnsi="Latin Modern Math"/>
+              <w:lang w:val="en-US"/>
+            </w:rPr>
+            <m:t>Positive</m:t>
+          </m:r>
+          <m:r>
+            <m:rPr>
+              <m:sty m:val="p"/>
+            </m:rPr>
+            <w:rPr>
+              <w:rFonts w:ascii="Latin Modern Math" w:eastAsiaTheme="minorEastAsia" w:hAnsi="Latin Modern Math"/>
+              <w:lang w:val="en-US"/>
+            </w:rPr>
+            <m:t>=270</m:t>
+          </m:r>
+        </m:oMath>
+      </m:oMathPara>
+    </w:p>
+    <w:p>
+      <w:pPr>
+        <w:bidi/>
+        <w:spacing w:after="0"/>
+        <w:rPr>
+          <w:rFonts w:ascii="Palatino Linotype" w:hAnsi="Palatino Linotype"/>
+          <w:rtl/>
+          <w:lang w:val="en-US"/>
+        </w:rPr>
+      </w:pPr>
+      <w:r>
+        <w:rPr>
+          <w:rFonts w:ascii="Palatino Linotype" w:eastAsiaTheme="minorEastAsia" w:hAnsi="Palatino Linotype" w:hint="cs"/>
+          <w:rtl/>
+          <w:lang w:val="en-US"/>
+        </w:rPr>
+        <w:t xml:space="preserve">  </w:t>
+      </w:r>
+      <w:r>
+        <w:rPr>
+          <w:rFonts w:ascii="Palatino Linotype" w:hAnsi="Palatino Linotype" w:hint="cs"/>
+          <w:rtl/>
+          <w:lang w:val="en-US"/>
+        </w:rPr>
+        <w:t>כידוע, נוכל לרשום</w:t>
+      </w:r>
+    </w:p>
+    <w:p>
+      <w:pPr>
+        <w:bidi/>
+        <w:spacing w:after="0"/>
+        <w:rPr>
+          <w:rFonts w:ascii="Palatino Linotype" w:eastAsiaTheme="minorEastAsia" w:hAnsi="Palatino Linotype"/>
+          <w:iCs/>
+          <w:lang w:val="en-US"/>
+        </w:rPr>
+      </w:pPr>
+      <m:oMathPara>
+        <m:oMathParaPr>
+          <m:jc m:val="center"/>
+        </m:oMathParaPr>
+        <m:oMath>
+          <m:r>
+            <m:rPr>
+              <m:sty m:val="p"/>
+            </m:rPr>
+            <w:rPr>
+              <w:rFonts w:ascii="Latin Modern Math" w:hAnsi="Latin Modern Math"/>
+              <w:lang w:val="en-US"/>
+            </w:rPr>
+            <m:t>Precision=</m:t>
+          </m:r>
+          <m:f>
+            <m:fPr>
+              <m:ctrlPr>
+                <w:rPr>
+                  <w:rFonts w:ascii="Latin Modern Math" w:hAnsi="Latin Modern Math"/>
+                  <w:iCs/>
+                  <w:lang w:val="en-US"/>
+                </w:rPr>
+              </m:ctrlPr>
+            </m:fPr>
+            <m:num>
+              <m:r>
+                <m:rPr>
+                  <m:sty m:val="p"/>
+                </m:rPr>
+                <w:rPr>
+                  <w:rFonts w:ascii="Latin Modern Math" w:hAnsi="Latin Modern Math"/>
+                  <w:lang w:val="en-US"/>
+                </w:rPr>
+                <m:t>TP</m:t>
+              </m:r>
+            </m:num>
+            <m:den>
+              <m:r>
+                <m:rPr>
+                  <m:sty m:val="p"/>
+                </m:rPr>
+                <w:rPr>
+                  <w:rFonts w:ascii="Latin Modern Math" w:hAnsi="Latin Modern Math"/>
+                  <w:lang w:val="en-US"/>
+                </w:rPr>
+                <m:t>TP+FP</m:t>
+              </m:r>
+            </m:den>
+          </m:f>
+        </m:oMath>
+      </m:oMathPara>
+    </w:p>
+    <w:p>
+      <w:pPr>
+        <w:bidi/>
+        <w:spacing w:after="0"/>
+        <w:rPr>
+          <w:rFonts w:ascii="Palatino Linotype" w:eastAsiaTheme="minorEastAsia" w:hAnsi="Palatino Linotype"/>
+          <w:rtl/>
+          <w:lang w:val="en-US"/>
+        </w:rPr>
+      </w:pPr>
+      <m:oMathPara>
+        <m:oMathParaPr>
+          <m:jc m:val="center"/>
+        </m:oMathParaPr>
+        <m:oMath>
+          <m:r>
+            <w:rPr>
+              <w:rFonts w:ascii="Latin Modern Math" w:hAnsi="Latin Modern Math"/>
+              <w:lang w:val="en-US"/>
+            </w:rPr>
+            <m:t xml:space="preserve"> </m:t>
+          </m:r>
+          <m:r>
+            <w:rPr>
+              <w:rFonts w:ascii="Latin Modern Math" w:hAnsi="Latin Modern Math"/>
+              <w:lang w:val="en-US"/>
+            </w:rPr>
+            <m:t xml:space="preserve">  </m:t>
+          </m:r>
+          <m:r>
+            <m:rPr>
+              <m:sty m:val="p"/>
+            </m:rPr>
+            <w:rPr>
+              <w:rFonts w:ascii="Latin Modern Math" w:hAnsi="Latin Modern Math"/>
+              <w:lang w:val="en-US"/>
+            </w:rPr>
+            <m:t>Recall=</m:t>
+          </m:r>
+          <m:f>
+            <m:fPr>
+              <m:ctrlPr>
+                <w:rPr>
+                  <w:rFonts w:ascii="Latin Modern Math" w:hAnsi="Latin Modern Math"/>
+                  <w:lang w:val="en-US"/>
+                </w:rPr>
+              </m:ctrlPr>
+            </m:fPr>
+            <m:num>
+              <m:r>
+                <m:rPr>
+                  <m:sty m:val="p"/>
+                </m:rPr>
+                <w:rPr>
+                  <w:rFonts w:ascii="Latin Modern Math" w:hAnsi="Latin Modern Math"/>
+                  <w:lang w:val="en-US"/>
+                </w:rPr>
+                <m:t>TP</m:t>
+              </m:r>
+            </m:num>
+            <m:den>
+              <m:r>
+                <m:rPr>
+                  <m:sty m:val="p"/>
+                </m:rPr>
+                <w:rPr>
+                  <w:rFonts w:ascii="Latin Modern Math" w:hAnsi="Latin Modern Math"/>
+                  <w:lang w:val="en-US"/>
+                </w:rPr>
+                <m:t>TP+FN</m:t>
+              </m:r>
+            </m:den>
+          </m:f>
+        </m:oMath>
+      </m:oMathPara>
+    </w:p>
+    <w:p>
+      <w:pPr>
+        <w:bidi/>
+        <w:spacing w:after="0"/>
+        <w:rPr>
+          <w:rFonts w:ascii="Palatino Linotype" w:eastAsiaTheme="minorEastAsia" w:hAnsi="Palatino Linotype"/>
+          <w:iCs/>
+          <w:rtl/>
+          <w:lang w:val="en-US"/>
+        </w:rPr>
+      </w:pPr>
+      <m:oMathPara>
+        <m:oMathParaPr>
+          <m:jc m:val="center"/>
+        </m:oMathParaPr>
+        <m:oMath>
+          <m:r>
+            <w:rPr>
+              <w:rFonts w:ascii="Latin Modern Math" w:hAnsi="Latin Modern Math"/>
+              <w:lang w:val="en-US"/>
+            </w:rPr>
+            <m:t xml:space="preserve"> </m:t>
+          </m:r>
+          <m:r>
+            <w:rPr>
+              <w:rFonts w:ascii="Latin Modern Math" w:hAnsi="Latin Modern Math"/>
+              <w:lang w:val="en-US"/>
+            </w:rPr>
+            <m:t xml:space="preserve">  </m:t>
+          </m:r>
+          <m:sSub>
+            <m:sSubPr>
+              <m:ctrlPr>
+                <w:rPr>
+                  <w:rFonts w:ascii="Latin Modern Math" w:hAnsi="Latin Modern Math"/>
+                  <w:iCs/>
+                  <w:lang w:val="en-US"/>
+                </w:rPr>
+              </m:ctrlPr>
+            </m:sSubPr>
+            <m:e>
+              <m:r>
+                <m:rPr>
+                  <m:sty m:val="p"/>
+                </m:rPr>
+                <w:rPr>
+                  <w:rFonts w:ascii="Latin Modern Math" w:hAnsi="Latin Modern Math"/>
+                  <w:lang w:val="en-US"/>
+                </w:rPr>
+                <m:t>F</m:t>
+              </m:r>
+              <m:ctrlPr>
+                <w:rPr>
+                  <w:rFonts w:ascii="Latin Modern Math" w:hAnsi="Latin Modern Math"/>
+                  <w:i/>
+                  <w:lang w:val="en-US"/>
+                </w:rPr>
+              </m:ctrlPr>
+            </m:e>
+            <m:sub>
+              <m:r>
+                <m:rPr>
+                  <m:sty m:val="p"/>
+                </m:rPr>
+                <w:rPr>
+                  <w:rFonts w:ascii="Latin Modern Math" w:hAnsi="Latin Modern Math"/>
+                  <w:lang w:val="en-US"/>
+                </w:rPr>
+                <m:t>1</m:t>
+              </m:r>
+            </m:sub>
+          </m:sSub>
+          <m:r>
+            <w:rPr>
+              <w:rFonts w:ascii="Latin Modern Math" w:hAnsi="Latin Modern Math"/>
+              <w:lang w:val="en-US"/>
+            </w:rPr>
+            <m:t>=</m:t>
+          </m:r>
+          <m:f>
+            <m:fPr>
+              <m:ctrlPr>
+                <w:rPr>
+                  <w:rFonts w:ascii="Latin Modern Math" w:hAnsi="Latin Modern Math"/>
+                  <w:i/>
+                  <w:iCs/>
+                  <w:lang w:val="en-US"/>
+                </w:rPr>
+              </m:ctrlPr>
+            </m:fPr>
+            <m:num>
+              <m:r>
+                <w:rPr>
+                  <w:rFonts w:ascii="Latin Modern Math" w:hAnsi="Latin Modern Math"/>
+                  <w:lang w:val="en-US"/>
+                </w:rPr>
+                <m:t>2</m:t>
+              </m:r>
+            </m:num>
+            <m:den>
+              <m:sSup>
+                <m:sSupPr>
+                  <m:ctrlPr>
+                    <w:rPr>
+                      <w:rFonts w:ascii="Latin Modern Math" w:hAnsi="Latin Modern Math"/>
+                      <w:lang w:val="en-US"/>
+                    </w:rPr>
+                  </m:ctrlPr>
+                </m:sSupPr>
+                <m:e>
+                  <m:r>
+                    <m:rPr>
+                      <m:sty m:val="p"/>
+                    </m:rPr>
+                    <w:rPr>
+                      <w:rFonts w:ascii="Latin Modern Math" w:hAnsi="Latin Modern Math"/>
+                      <w:lang w:val="en-US"/>
+                    </w:rPr>
+                    <m:t>Recall</m:t>
+                  </m:r>
+                  <m:ctrlPr>
+                    <w:rPr>
+                      <w:rFonts w:ascii="Latin Modern Math" w:hAnsi="Latin Modern Math"/>
+                      <w:i/>
+                      <w:iCs/>
+                      <w:lang w:val="en-US"/>
+                    </w:rPr>
+                  </m:ctrlPr>
+                </m:e>
+                <m:sup>
+                  <m:r>
+                    <m:rPr>
+                      <m:sty m:val="p"/>
+                    </m:rPr>
+                    <w:rPr>
+                      <w:rFonts w:ascii="Latin Modern Math" w:hAnsi="Latin Modern Math"/>
+                      <w:lang w:val="en-US"/>
+                    </w:rPr>
+                    <m:t>-1</m:t>
+                  </m:r>
+                </m:sup>
+              </m:sSup>
+              <m:r>
+                <w:rPr>
+                  <w:rFonts w:ascii="Latin Modern Math" w:hAnsi="Latin Modern Math"/>
+                  <w:lang w:val="en-US"/>
+                </w:rPr>
+                <m:t>+</m:t>
+              </m:r>
+              <m:sSup>
+                <m:sSupPr>
+                  <m:ctrlPr>
+                    <w:rPr>
+                      <w:rFonts w:ascii="Latin Modern Math" w:hAnsi="Latin Modern Math"/>
+                      <w:iCs/>
+                      <w:lang w:val="en-US"/>
+                    </w:rPr>
+                  </m:ctrlPr>
+                </m:sSupPr>
+                <m:e>
+                  <m:r>
+                    <m:rPr>
+                      <m:sty m:val="p"/>
+                    </m:rPr>
+                    <w:rPr>
+                      <w:rFonts w:ascii="Latin Modern Math" w:hAnsi="Latin Modern Math"/>
+                      <w:lang w:val="en-US"/>
+                    </w:rPr>
+                    <m:t>Precision</m:t>
+                  </m:r>
+                  <m:ctrlPr>
+                    <w:rPr>
+                      <w:rFonts w:ascii="Latin Modern Math" w:hAnsi="Latin Modern Math"/>
+                      <w:i/>
+                      <w:lang w:val="en-US"/>
+                    </w:rPr>
+                  </m:ctrlPr>
+                </m:e>
+                <m:sup>
+                  <m:r>
+                    <m:rPr>
+                      <m:sty m:val="p"/>
+                    </m:rPr>
+                    <w:rPr>
+                      <w:rFonts w:ascii="Latin Modern Math" w:hAnsi="Latin Modern Math"/>
+                      <w:lang w:val="en-US"/>
+                    </w:rPr>
+                    <m:t>-1</m:t>
+                  </m:r>
+                </m:sup>
+              </m:sSup>
+            </m:den>
+          </m:f>
+        </m:oMath>
+      </m:oMathPara>
+    </w:p>
+    <w:p>
+      <w:pPr>
+        <w:bidi/>
+        <w:spacing w:after="0"/>
+        <w:rPr>
+          <w:rFonts w:ascii="Palatino Linotype" w:hAnsi="Palatino Linotype" w:hint="cs"/>
+          <w:rtl/>
+          <w:lang w:val="en-US"/>
+        </w:rPr>
+      </w:pPr>
+      <m:oMathPara>
+        <m:oMathParaPr>
+          <m:jc m:val="center"/>
+        </m:oMathParaPr>
+        <m:oMath>
+          <m:r>
+            <w:rPr>
+              <w:rFonts w:ascii="Latin Modern Math" w:hAnsi="Latin Modern Math"/>
+              <w:lang w:val="en-US"/>
+            </w:rPr>
+            <m:t xml:space="preserve">  </m:t>
+          </m:r>
+          <m:r>
+            <m:rPr>
+              <m:sty m:val="p"/>
+            </m:rPr>
+            <w:rPr>
+              <w:rFonts w:ascii="Latin Modern Math" w:hAnsi="Latin Modern Math"/>
+              <w:lang w:val="en-US"/>
+            </w:rPr>
+            <m:t>Accuracy=</m:t>
+          </m:r>
+          <m:f>
+            <m:fPr>
+              <m:ctrlPr>
+                <w:rPr>
+                  <w:rFonts w:ascii="Latin Modern Math" w:hAnsi="Latin Modern Math"/>
+                  <w:lang w:val="en-US"/>
+                </w:rPr>
+              </m:ctrlPr>
+            </m:fPr>
+            <m:num>
+              <m:r>
+                <m:rPr>
+                  <m:sty m:val="p"/>
+                </m:rPr>
+                <w:rPr>
+                  <w:rFonts w:ascii="Latin Modern Math" w:hAnsi="Latin Modern Math"/>
+                  <w:lang w:val="en-US"/>
+                </w:rPr>
+                <m:t>TP+TN</m:t>
+              </m:r>
+            </m:num>
+            <m:den>
+              <m:r>
+                <m:rPr>
+                  <m:sty m:val="p"/>
+                </m:rPr>
+                <w:rPr>
+                  <w:rFonts w:ascii="Latin Modern Math" w:hAnsi="Latin Modern Math"/>
+                  <w:lang w:val="en-US"/>
+                </w:rPr>
+                <m:t>Total</m:t>
+              </m:r>
+            </m:den>
+          </m:f>
+        </m:oMath>
+      </m:oMathPara>
+    </w:p>
+    <w:p>
+      <w:pPr>
+        <w:bidi/>
+        <w:rPr>
+          <w:rFonts w:eastAsiaTheme="minorEastAsia"/>
+          <w:i/>
+          <w:lang w:val="en-US"/>
+        </w:rPr>
+      </w:pPr>
+    </w:p>
+    <w:p>
+      <w:pPr>
+        <w:bidi/>
+        <w:rPr>
+          <w:rFonts w:eastAsiaTheme="minorEastAsia"/>
+          <w:i/>
+          <w:rtl/>
+          <w:lang w:val="en-US"/>
+        </w:rPr>
+      </w:pPr>
+      <w:r>
+        <w:rPr>
+          <w:rFonts w:eastAsiaTheme="minorEastAsia" w:hint="cs"/>
+          <w:i/>
+          <w:rtl/>
+          <w:lang w:val="en-US"/>
+        </w:rPr>
+        <w:t>ולקבל מפורשות את הגדלים הבאים:</w:t>
+      </w:r>
+    </w:p>
+    <w:p>
+      <w:pPr>
+        <w:keepNext/>
+        <w:bidi/>
+        <w:spacing w:after="0"/>
+        <w:jc w:val="center"/>
+      </w:pPr>
+      <w:r>
+        <w:rPr>
+          <w:noProof/>
+        </w:rPr>
+        <w:drawing>
+          <wp:inline distT="0" distB="0" distL="0" distR="0" wp14:anchorId="779D6CDD" wp14:editId="71DD84E8">
+            <wp:extent cx="3941618" cy="1592795"/>
+            <wp:effectExtent l="0" t="0" r="1905" b="7620"/>
+            <wp:docPr id="3" name="Picture 3" descr="A screenshot of a computer&#10;&#10;Description automatically generated with medium confidence"/>
+            <wp:cNvGraphicFramePr>
+              <a:graphicFrameLocks xmlns:a="http://schemas.openxmlformats.org/drawingml/2006/main" noChangeAspect="1"/>
+            </wp:cNvGraphicFramePr>
+            <a:graphic xmlns:a="http://schemas.openxmlformats.org/drawingml/2006/main">
+              <a:graphicData uri="http://schemas.openxmlformats.org/drawingml/2006/picture">
+                <pic:pic xmlns:pic="http://schemas.openxmlformats.org/drawingml/2006/picture">
+                  <pic:nvPicPr>
+                    <pic:cNvPr id="3" name="Picture 3" descr="A screenshot of a computer&#10;&#10;Description automatically generated with medium confidence"/>
+                    <pic:cNvPicPr/>
+                  </pic:nvPicPr>
+                  <pic:blipFill>
+                    <a:blip r:embed="rId8"/>
+                    <a:stretch>
+                      <a:fillRect/>
+                    </a:stretch>
+                  </pic:blipFill>
+                  <pic:spPr>
+                    <a:xfrm>
+                      <a:off x="0" y="0"/>
+                      <a:ext cx="3950347" cy="1596322"/>
+                    </a:xfrm>
+                    <a:prstGeom prst="rect">
+                      <a:avLst/>
+                    </a:prstGeom>
+                  </pic:spPr>
+                </pic:pic>
+              </a:graphicData>
+            </a:graphic>
+          </wp:inline>
+        </w:drawing>
+      </w:r>
+    </w:p>
+    <w:p>
+      <w:pPr>
+        <w:pStyle w:val="Caption"/>
+        <w:bidi/>
+        <w:jc w:val="center"/>
+        <w:rPr>
+          <w:rtl/>
+          <w:lang w:val="en-US"/>
+        </w:rPr>
+      </w:pPr>
+      <w:r>
+        <w:rPr>
+          <w:rtl/>
+        </w:rPr>
+        <w:t xml:space="preserve">תרשים </w:t>
+      </w:r>
+      <w:r>
+        <w:rPr>
+          <w:rtl/>
+        </w:rPr>
+        <w:fldChar w:fldCharType="begin"/>
+      </w:r>
+      <w:r>
+        <w:rPr>
+          <w:rtl/>
+        </w:rPr>
+        <w:instrText xml:space="preserve"> </w:instrText>
+      </w:r>
+      <w:r>
+        <w:instrText>SEQ</w:instrText>
+      </w:r>
+      <w:r>
+        <w:rPr>
+          <w:rtl/>
+        </w:rPr>
+        <w:instrText xml:space="preserve"> תרשים \* </w:instrText>
+      </w:r>
+      <w:r>
+        <w:instrText>ARABIC</w:instrText>
+      </w:r>
+      <w:r>
+        <w:rPr>
+          <w:rtl/>
+        </w:rPr>
+        <w:instrText xml:space="preserve"> </w:instrText>
+      </w:r>
+      <w:r>
+        <w:rPr>
+          <w:rtl/>
+        </w:rPr>
+        <w:fldChar w:fldCharType="separate"/>
+      </w:r>
+      <w:r>
+        <w:rPr>
+          <w:noProof/>
+          <w:rtl/>
+        </w:rPr>
+        <w:t>3</w:t>
+      </w:r>
+      <w:r>
+        <w:rPr>
+          <w:rtl/>
+        </w:rPr>
+        <w:fldChar w:fldCharType="end"/>
+      </w:r>
+      <w:r>
+        <w:rPr>
+          <w:rFonts w:hint="cs"/>
+          <w:rtl/>
+        </w:rPr>
+        <w:t xml:space="preserve">: </w:t>
+      </w:r>
+      <w:r>
+        <w:rPr>
+          <w:lang w:val="en-US"/>
+        </w:rPr>
+        <w:t>classification report</w:t>
+      </w:r>
+    </w:p>
+    <w:p>
+      <w:pPr>
+        <w:bidi/>
+        <w:rPr>
+          <w:rtl/>
+          <w:lang w:val="en-US"/>
+        </w:rPr>
+      </w:pPr>
+      <w:r>
+        <w:rPr>
+          <w:rFonts w:hint="cs"/>
+          <w:rtl/>
+          <w:lang w:val="en-US"/>
+        </w:rPr>
+        <w:t xml:space="preserve">נוכל לתת פירוש מילולי לתוצאותינו </w:t>
+      </w:r>
+      <w:r>
+        <w:rPr>
+          <w:rtl/>
+          <w:lang w:val="en-US"/>
+        </w:rPr>
+        <w:t>–</w:t>
+      </w:r>
+      <w:r>
+        <w:rPr>
+          <w:rFonts w:hint="cs"/>
+          <w:rtl/>
+          <w:lang w:val="en-US"/>
+        </w:rPr>
+        <w:t xml:space="preserve"> </w:t>
+      </w:r>
+    </w:p>
+    <w:p>
+      <w:pPr>
+        <w:bidi/>
+        <w:rPr>
+          <w:rFonts w:ascii="Palatino Linotype" w:eastAsiaTheme="minorEastAsia" w:hAnsi="Palatino Linotype"/>
+          <w:i/>
+          <w:rtl/>
+          <w:lang w:val="en-US"/>
+        </w:rPr>
+      </w:pPr>
+      <w:r>
+        <w:rPr>
+          <w:rFonts w:ascii="Palatino Linotype" w:eastAsiaTheme="minorEastAsia" w:hAnsi="Palatino Linotype" w:hint="cs"/>
+          <w:i/>
+          <w:rtl/>
+          <w:lang w:val="en-US"/>
+        </w:rPr>
+        <w:t xml:space="preserve">מדד </w:t>
+      </w:r>
+      <w:r>
+        <w:rPr>
+          <w:rFonts w:ascii="Palatino Linotype" w:eastAsiaTheme="minorEastAsia" w:hAnsi="Palatino Linotype"/>
+          <w:i/>
+          <w:lang w:val="en-US"/>
+        </w:rPr>
+        <w:t>Precision</w:t>
+      </w:r>
+      <w:r>
+        <w:rPr>
+          <w:rFonts w:ascii="Palatino Linotype" w:eastAsiaTheme="minorEastAsia" w:hAnsi="Palatino Linotype" w:hint="cs"/>
+          <w:i/>
+          <w:rtl/>
+          <w:lang w:val="en-US"/>
+        </w:rPr>
+        <w:t xml:space="preserve"> נותן את החלק היחסי עבורו צדקנו על דגימות חיוביות מתוך סך הדגימות החיוביות</w:t>
+      </w:r>
+      <w:r>
+        <w:rPr>
+          <w:rFonts w:ascii="Palatino Linotype" w:eastAsiaTheme="minorEastAsia" w:hAnsi="Palatino Linotype" w:hint="cs"/>
+          <w:i/>
+          <w:rtl/>
+          <w:lang w:val="en-US"/>
+        </w:rPr>
+        <w:t xml:space="preserve">. </w:t>
+      </w:r>
+      <w:r>
+        <w:rPr>
+          <w:rFonts w:ascii="Palatino Linotype" w:eastAsiaTheme="minorEastAsia" w:hAnsi="Palatino Linotype" w:hint="cs"/>
+          <w:i/>
+          <w:rtl/>
+          <w:lang w:val="en-US"/>
+        </w:rPr>
+        <w:t xml:space="preserve">במילים אחרות, זהו מדד ליכולתנו לתייג דגימות חיוביות כחיוביות מתוך כל הדגימות שברשותנו. </w:t>
+      </w:r>
+      <w:r>
+        <w:rPr>
+          <w:rFonts w:ascii="Palatino Linotype" w:eastAsiaTheme="minorEastAsia" w:hAnsi="Palatino Linotype" w:hint="cs"/>
+          <w:i/>
+          <w:rtl/>
+          <w:lang w:val="en-US"/>
+        </w:rPr>
+        <w:t xml:space="preserve">במקרה הנידון היחס הוא </w:t>
+      </w:r>
+      <m:oMath>
+        <m:r>
+          <w:rPr>
+            <w:rFonts w:ascii="Latin Modern Math" w:eastAsiaTheme="minorEastAsia" w:hAnsi="Latin Modern Math"/>
+            <w:lang w:val="en-US"/>
+          </w:rPr>
+          <w:lastRenderedPageBreak/>
+          <m:t>53%</m:t>
+        </m:r>
+      </m:oMath>
+      <w:r>
+        <w:rPr>
+          <w:rFonts w:ascii="Palatino Linotype" w:eastAsiaTheme="minorEastAsia" w:hAnsi="Palatino Linotype" w:hint="cs"/>
+          <w:i/>
+          <w:rtl/>
+          <w:lang w:val="en-US"/>
+        </w:rPr>
+        <w:t xml:space="preserve">, כלומר יכולת התחזית שלנו עבור דגימה חיובית טובה מתחזית </w:t>
+      </w:r>
+      <w:r>
+        <w:rPr>
+          <w:rFonts w:ascii="Palatino Linotype" w:eastAsiaTheme="minorEastAsia" w:hAnsi="Palatino Linotype" w:hint="cs"/>
+          <w:i/>
+          <w:rtl/>
+          <w:lang w:val="en-US"/>
+        </w:rPr>
+        <w:t>רנדומלי</w:t>
+      </w:r>
+      <w:r>
+        <w:rPr>
+          <w:rFonts w:ascii="Palatino Linotype" w:eastAsiaTheme="minorEastAsia" w:hAnsi="Palatino Linotype" w:hint="eastAsia"/>
+          <w:i/>
+          <w:rtl/>
+          <w:lang w:val="en-US"/>
+        </w:rPr>
+        <w:t>ת</w:t>
+      </w:r>
+      <w:r>
+        <w:rPr>
+          <w:rFonts w:ascii="Palatino Linotype" w:eastAsiaTheme="minorEastAsia" w:hAnsi="Palatino Linotype" w:hint="cs"/>
+          <w:i/>
+          <w:rtl/>
+          <w:lang w:val="en-US"/>
+        </w:rPr>
+        <w:t xml:space="preserve"> רק ב-</w:t>
+      </w:r>
+      <m:oMath>
+        <m:r>
+          <w:rPr>
+            <w:rFonts w:ascii="Latin Modern Math" w:eastAsiaTheme="minorEastAsia" w:hAnsi="Latin Modern Math"/>
+            <w:lang w:val="en-US"/>
+          </w:rPr>
+          <m:t>3%</m:t>
+        </m:r>
+      </m:oMath>
+      <w:r>
+        <w:rPr>
+          <w:rFonts w:ascii="Palatino Linotype" w:eastAsiaTheme="minorEastAsia" w:hAnsi="Palatino Linotype" w:hint="cs"/>
+          <w:i/>
+          <w:rtl/>
+          <w:lang w:val="en-US"/>
+        </w:rPr>
+        <w:t xml:space="preserve">. ניתן לשייך אחוז נמוך זה בעיקר לפער </w:t>
+      </w:r>
+      <w:r>
+        <w:rPr>
+          <w:rFonts w:ascii="Palatino Linotype" w:eastAsiaTheme="minorEastAsia" w:hAnsi="Palatino Linotype" w:hint="cs"/>
+          <w:i/>
+          <w:rtl/>
+          <w:lang w:val="en-US"/>
+        </w:rPr>
+        <w:t>בין חלקיות הדגימות החיוביות והשליליות</w:t>
+      </w:r>
+      <w:r>
+        <w:rPr>
+          <w:rFonts w:ascii="Palatino Linotype" w:eastAsiaTheme="minorEastAsia" w:hAnsi="Palatino Linotype" w:hint="cs"/>
+          <w:i/>
+          <w:rtl/>
+          <w:lang w:val="en-US"/>
+        </w:rPr>
+        <w:t xml:space="preserve">. עם זאת, יש לציין כי פתרון טריוויאלי המחזיר את התשובה </w:t>
+      </w:r>
+      <m:oMath>
+        <m:r>
+          <w:rPr>
+            <w:rFonts w:ascii="Latin Modern Math" w:eastAsiaTheme="minorEastAsia" w:hAnsi="Latin Modern Math"/>
+            <w:lang w:val="en-US"/>
+          </w:rPr>
+          <m:t>+1</m:t>
+        </m:r>
+      </m:oMath>
+      <w:r>
+        <w:rPr>
+          <w:rFonts w:ascii="Palatino Linotype" w:eastAsiaTheme="minorEastAsia" w:hAnsi="Palatino Linotype" w:hint="cs"/>
+          <w:i/>
+          <w:rtl/>
+          <w:lang w:val="en-US"/>
+        </w:rPr>
+        <w:t xml:space="preserve"> לכל קלט היה נותן ערך </w:t>
+      </w:r>
+      <w:r>
+        <w:rPr>
+          <w:rFonts w:ascii="Palatino Linotype" w:eastAsiaTheme="minorEastAsia" w:hAnsi="Palatino Linotype"/>
+          <w:i/>
+          <w:lang w:val="en-US"/>
+        </w:rPr>
+        <w:t>precision</w:t>
+      </w:r>
+      <w:r>
+        <w:rPr>
+          <w:rFonts w:ascii="Palatino Linotype" w:eastAsiaTheme="minorEastAsia" w:hAnsi="Palatino Linotype" w:hint="cs"/>
+          <w:i/>
+          <w:rtl/>
+          <w:lang w:val="en-US"/>
+        </w:rPr>
+        <w:t xml:space="preserve"> גבוה, </w:t>
+      </w:r>
+      <w:r>
+        <w:rPr>
+          <w:rFonts w:ascii="Palatino Linotype" w:eastAsiaTheme="minorEastAsia" w:hAnsi="Palatino Linotype" w:hint="cs"/>
+          <w:i/>
+          <w:rtl/>
+          <w:lang w:val="en-US"/>
+        </w:rPr>
+        <w:t>וכמובן אין הדבר מעיד על איכות המודל</w:t>
+      </w:r>
+      <w:r>
+        <w:rPr>
+          <w:rFonts w:ascii="Palatino Linotype" w:eastAsiaTheme="minorEastAsia" w:hAnsi="Palatino Linotype" w:hint="cs"/>
+          <w:i/>
+          <w:rtl/>
+          <w:lang w:val="en-US"/>
+        </w:rPr>
+        <w:t xml:space="preserve">, ובכל זאת </w:t>
+      </w:r>
+      <w:r>
+        <w:rPr>
+          <w:rFonts w:ascii="Palatino Linotype" w:eastAsiaTheme="minorEastAsia" w:hAnsi="Palatino Linotype"/>
+          <w:i/>
+          <w:rtl/>
+          <w:lang w:val="en-US"/>
+        </w:rPr>
+        <w:t>–</w:t>
+      </w:r>
+      <w:r>
+        <w:rPr>
+          <w:rFonts w:ascii="Palatino Linotype" w:eastAsiaTheme="minorEastAsia" w:hAnsi="Palatino Linotype" w:hint="cs"/>
+          <w:i/>
+          <w:rtl/>
+          <w:lang w:val="en-US"/>
+        </w:rPr>
+        <w:t xml:space="preserve"> היינו רוצים לתייג נכונה את כל הדגימות, ולא רק חצי מהם</w:t>
+      </w:r>
+      <w:r>
+        <w:rPr>
+          <w:rFonts w:ascii="Palatino Linotype" w:eastAsiaTheme="minorEastAsia" w:hAnsi="Palatino Linotype" w:hint="cs"/>
+          <w:i/>
+          <w:rtl/>
+          <w:lang w:val="en-US"/>
+        </w:rPr>
+        <w:t>.</w:t>
+      </w:r>
+    </w:p>
+    <w:p>
+      <w:pPr>
+        <w:bidi/>
+        <w:spacing w:after="0"/>
+        <w:rPr>
+          <w:rFonts w:ascii="Palatino Linotype" w:eastAsiaTheme="minorEastAsia" w:hAnsi="Palatino Linotype"/>
+          <w:lang w:val="en-US"/>
+        </w:rPr>
+      </w:pPr>
+      <w:r>
+        <w:rPr>
+          <w:rFonts w:ascii="Palatino Linotype" w:eastAsiaTheme="minorEastAsia" w:hAnsi="Palatino Linotype" w:hint="cs"/>
+          <w:i/>
+          <w:rtl/>
+          <w:lang w:val="en-US"/>
+        </w:rPr>
+        <w:t xml:space="preserve">כמו כן, </w:t>
+      </w:r>
+      <w:r>
+        <w:rPr>
+          <w:rFonts w:ascii="Palatino Linotype" w:eastAsiaTheme="minorEastAsia" w:hAnsi="Palatino Linotype" w:hint="cs"/>
+          <w:rtl/>
+          <w:lang w:val="en-US"/>
+        </w:rPr>
+        <w:t xml:space="preserve">מדד </w:t>
+      </w:r>
+      <w:r>
+        <w:rPr>
+          <w:rFonts w:ascii="Palatino Linotype" w:eastAsiaTheme="minorEastAsia" w:hAnsi="Palatino Linotype"/>
+          <w:lang w:val="en-US"/>
+        </w:rPr>
+        <w:t>Recall</w:t>
+      </w:r>
+      <w:r>
+        <w:rPr>
+          <w:rFonts w:ascii="Palatino Linotype" w:eastAsiaTheme="minorEastAsia" w:hAnsi="Palatino Linotype" w:hint="cs"/>
+          <w:rtl/>
+          <w:lang w:val="en-US"/>
+        </w:rPr>
+        <w:t xml:space="preserve"> נותן את החלק היחסי עבורו צדקנו על דגימות חיוביות מתוך סך הדגימות שתייגנו שהן חיוביות (בין אם צדקנו או טעינו)</w:t>
+      </w:r>
+      <w:r>
+        <w:rPr>
+          <w:rFonts w:ascii="Palatino Linotype" w:eastAsiaTheme="minorEastAsia" w:hAnsi="Palatino Linotype" w:hint="cs"/>
+          <w:rtl/>
+          <w:lang w:val="en-US"/>
+        </w:rPr>
+        <w:t xml:space="preserve">. כאן התוצאות "טובות" יותר, עם </w:t>
+      </w:r>
+      <m:oMath>
+        <m:r>
+          <w:rPr>
+            <w:rFonts w:ascii="Latin Modern Math" w:eastAsiaTheme="minorEastAsia" w:hAnsi="Latin Modern Math"/>
+            <w:lang w:val="en-US"/>
+          </w:rPr>
+          <m:t>93</m:t>
+        </m:r>
+        <m:r>
+          <w:rPr>
+            <w:rFonts w:ascii="Latin Modern Math" w:eastAsiaTheme="minorEastAsia" w:hAnsi="Latin Modern Math"/>
+            <w:lang w:val="en-US"/>
+          </w:rPr>
+          <m:t>%</m:t>
+        </m:r>
+      </m:oMath>
+      <w:r>
+        <w:rPr>
+          <w:rFonts w:ascii="Palatino Linotype" w:eastAsiaTheme="minorEastAsia" w:hAnsi="Palatino Linotype" w:hint="cs"/>
+          <w:rtl/>
+          <w:lang w:val="en-US"/>
+        </w:rPr>
+        <w:t xml:space="preserve">. </w:t>
+      </w:r>
+      <w:r>
+        <w:rPr>
+          <w:rFonts w:ascii="Palatino Linotype" w:eastAsiaTheme="minorEastAsia" w:hAnsi="Palatino Linotype" w:hint="cs"/>
+          <w:rtl/>
+          <w:lang w:val="en-US"/>
+        </w:rPr>
+        <w:t xml:space="preserve">המשמעות היא </w:t>
+      </w:r>
+      <w:r>
+        <w:rPr>
+          <w:rFonts w:ascii="Palatino Linotype" w:eastAsiaTheme="minorEastAsia" w:hAnsi="Palatino Linotype" w:hint="cs"/>
+          <w:rtl/>
+          <w:lang w:val="en-US"/>
+        </w:rPr>
+        <w:t>שברוב המקרים בהם זיהינו שפפטיד מיוחס לקורונה, אכן צדקנו</w:t>
+      </w:r>
+      <w:r>
+        <w:rPr>
+          <w:rFonts w:ascii="Palatino Linotype" w:eastAsiaTheme="minorEastAsia" w:hAnsi="Palatino Linotype" w:hint="cs"/>
+          <w:rtl/>
+          <w:lang w:val="en-US"/>
+        </w:rPr>
+        <w:t>. (אם כי שוב חשוב להדגיש שישנן דגימות חיוביות שכלל לא זיהינו)</w:t>
+      </w:r>
+    </w:p>
+    <w:p>
+      <w:pPr>
+        <w:bidi/>
+        <w:spacing w:after="0"/>
+        <w:rPr>
+          <w:rFonts w:ascii="Palatino Linotype" w:eastAsiaTheme="minorEastAsia" w:hAnsi="Palatino Linotype"/>
+          <w:rtl/>
+          <w:lang w:val="en-US"/>
+        </w:rPr>
+      </w:pPr>
+    </w:p>
+    <w:p>
+      <w:pPr>
+        <w:bidi/>
+        <w:spacing w:after="0"/>
+        <w:rPr>
+          <w:rFonts w:ascii="Palatino Linotype" w:eastAsiaTheme="minorEastAsia" w:hAnsi="Palatino Linotype"/>
+          <w:lang w:val="en-US"/>
+        </w:rPr>
+      </w:pPr>
+      <w:r>
+        <w:rPr>
+          <w:rFonts w:ascii="Palatino Linotype" w:eastAsiaTheme="minorEastAsia" w:hAnsi="Palatino Linotype" w:hint="cs"/>
+          <w:rtl/>
+          <w:lang w:val="en-US"/>
+        </w:rPr>
+        <w:t xml:space="preserve">נתבונן גם במדד ה </w:t>
+      </w:r>
+      <w:r>
+        <w:rPr>
+          <w:rFonts w:ascii="Palatino Linotype" w:eastAsiaTheme="minorEastAsia" w:hAnsi="Palatino Linotype"/>
+          <w:lang w:val="en-US"/>
+        </w:rPr>
+        <w:t>accuracy</w:t>
+      </w:r>
+      <w:r>
+        <w:rPr>
+          <w:rFonts w:ascii="Palatino Linotype" w:eastAsiaTheme="minorEastAsia" w:hAnsi="Palatino Linotype" w:hint="cs"/>
+          <w:rtl/>
+          <w:lang w:val="en-US"/>
+        </w:rPr>
+        <w:t xml:space="preserve">, אשר </w:t>
+      </w:r>
+      <w:r>
+        <w:rPr>
+          <w:rFonts w:ascii="Palatino Linotype" w:eastAsiaTheme="minorEastAsia" w:hAnsi="Palatino Linotype" w:hint="cs"/>
+          <w:rtl/>
+          <w:lang w:val="en-US"/>
+        </w:rPr>
+        <w:t xml:space="preserve">נותן את אחוז הפעמים בהן </w:t>
+      </w:r>
+      <w:r>
+        <w:rPr>
+          <w:rFonts w:ascii="Palatino Linotype" w:eastAsiaTheme="minorEastAsia" w:hAnsi="Palatino Linotype" w:hint="cs"/>
+          <w:rtl/>
+          <w:lang w:val="en-US"/>
+        </w:rPr>
+        <w:t>צדקנו</w:t>
+      </w:r>
+      <w:r>
+        <w:rPr>
+          <w:rFonts w:ascii="Palatino Linotype" w:eastAsiaTheme="minorEastAsia" w:hAnsi="Palatino Linotype" w:hint="cs"/>
+          <w:rtl/>
+          <w:lang w:val="en-US"/>
+        </w:rPr>
+        <w:t>.</w:t>
+      </w:r>
+      <w:r>
+        <w:rPr>
+          <w:rFonts w:ascii="Palatino Linotype" w:eastAsiaTheme="minorEastAsia" w:hAnsi="Palatino Linotype" w:hint="cs"/>
+          <w:rtl/>
+          <w:lang w:val="en-US"/>
+        </w:rPr>
+        <w:t xml:space="preserve"> במקרה שלנו הערך הוא </w:t>
+      </w:r>
+      <m:oMath>
+        <m:r>
+          <w:rPr>
+            <w:rFonts w:ascii="Latin Modern Math" w:eastAsiaTheme="minorEastAsia" w:hAnsi="Latin Modern Math"/>
+            <w:lang w:val="en-US"/>
+          </w:rPr>
+          <m:t>89%</m:t>
+        </m:r>
+      </m:oMath>
+      <w:r>
+        <w:rPr>
+          <w:rFonts w:ascii="Palatino Linotype" w:eastAsiaTheme="minorEastAsia" w:hAnsi="Palatino Linotype" w:hint="cs"/>
+          <w:rtl/>
+          <w:lang w:val="en-US"/>
+        </w:rPr>
+        <w:t>, כלומר כמעט ב-</w:t>
+      </w:r>
+      <m:oMath>
+        <m:r>
+          <w:rPr>
+            <w:rFonts w:ascii="Latin Modern Math" w:eastAsiaTheme="minorEastAsia" w:hAnsi="Latin Modern Math"/>
+            <w:lang w:val="en-US"/>
+          </w:rPr>
+          <m:t>90%</m:t>
+        </m:r>
+      </m:oMath>
+      <w:r>
+        <w:rPr>
+          <w:rFonts w:ascii="Palatino Linotype" w:eastAsiaTheme="minorEastAsia" w:hAnsi="Palatino Linotype" w:hint="cs"/>
+          <w:rtl/>
+          <w:lang w:val="en-US"/>
+        </w:rPr>
+        <w:t xml:space="preserve"> מהמקרים החזרנו תחזית נכונה. ואמנם</w:t>
+      </w:r>
+      <w:r>
+        <w:rPr>
+          <w:rFonts w:ascii="Palatino Linotype" w:eastAsiaTheme="minorEastAsia" w:hAnsi="Palatino Linotype" w:hint="cs"/>
+          <w:rtl/>
+          <w:lang w:val="en-US"/>
+        </w:rPr>
+        <w:t xml:space="preserve"> </w:t>
+      </w:r>
+      <w:r>
+        <w:rPr>
+          <w:rFonts w:ascii="Palatino Linotype" w:eastAsiaTheme="minorEastAsia" w:hAnsi="Palatino Linotype" w:hint="cs"/>
+          <w:rtl/>
+          <w:lang w:val="en-US"/>
+        </w:rPr>
+        <w:t>מ</w:t>
+      </w:r>
+      <w:r>
+        <w:rPr>
+          <w:rFonts w:ascii="Palatino Linotype" w:eastAsiaTheme="minorEastAsia" w:hAnsi="Palatino Linotype" w:hint="cs"/>
+          <w:rtl/>
+          <w:lang w:val="en-US"/>
+        </w:rPr>
+        <w:t xml:space="preserve">דובר באחוז גבוה, אך נזכור שרוב הדגימות הן שליליות ובאותה מידה רשת שמחזירה פתרון "טריוויאלי" </w:t>
+      </w:r>
+      <w:r>
+        <w:rPr>
+          <w:rFonts w:ascii="Palatino Linotype" w:eastAsiaTheme="minorEastAsia" w:hAnsi="Palatino Linotype" w:hint="cs"/>
+          <w:rtl/>
+          <w:lang w:val="en-US"/>
+        </w:rPr>
+        <w:t xml:space="preserve">של </w:t>
+      </w:r>
+      <m:oMath>
+        <m:r>
+          <w:rPr>
+            <w:rFonts w:ascii="Latin Modern Math" w:eastAsiaTheme="minorEastAsia" w:hAnsi="Latin Modern Math"/>
+            <w:lang w:val="en-US"/>
+          </w:rPr>
+          <m:t>-1</m:t>
+        </m:r>
+      </m:oMath>
+      <w:r>
+        <w:rPr>
+          <w:rFonts w:ascii="Palatino Linotype" w:eastAsiaTheme="minorEastAsia" w:hAnsi="Palatino Linotype" w:hint="cs"/>
+          <w:rtl/>
+          <w:lang w:val="en-US"/>
+        </w:rPr>
+        <w:t xml:space="preserve"> הייתה מקבלת </w:t>
+      </w:r>
+      <w:r>
+        <w:rPr>
+          <w:rFonts w:ascii="Palatino Linotype" w:eastAsiaTheme="minorEastAsia" w:hAnsi="Palatino Linotype"/>
+          <w:lang w:val="en-US"/>
+        </w:rPr>
+        <w:t>accuracy</w:t>
+      </w:r>
+      <w:r>
+        <w:rPr>
+          <w:rFonts w:ascii="Palatino Linotype" w:eastAsiaTheme="minorEastAsia" w:hAnsi="Palatino Linotype" w:hint="cs"/>
+          <w:lang w:val="en-US"/>
+        </w:rPr>
+        <w:t xml:space="preserve"> </w:t>
+      </w:r>
+      <w:r>
+        <w:rPr>
+          <w:rFonts w:ascii="Palatino Linotype" w:eastAsiaTheme="minorEastAsia" w:hAnsi="Palatino Linotype" w:hint="cs"/>
+          <w:rtl/>
+          <w:lang w:val="en-US"/>
+        </w:rPr>
+        <w:t xml:space="preserve"> גבוה. </w:t>
+      </w:r>
+      <w:r>
+        <w:rPr>
+          <w:rFonts w:ascii="Palatino Linotype" w:eastAsiaTheme="minorEastAsia" w:hAnsi="Palatino Linotype" w:hint="cs"/>
+          <w:rtl/>
+          <w:lang w:val="en-US"/>
+        </w:rPr>
+        <w:t xml:space="preserve">  </w:t>
+      </w:r>
+    </w:p>
+    <w:p>
+      <w:pPr>
+        <w:bidi/>
+        <w:spacing w:after="0"/>
+        <w:rPr>
+          <w:rFonts w:ascii="Palatino Linotype" w:eastAsiaTheme="minorEastAsia" w:hAnsi="Palatino Linotype"/>
+          <w:rtl/>
+          <w:lang w:val="en-US"/>
+        </w:rPr>
+      </w:pPr>
+    </w:p>
+    <w:p>
+      <w:pPr>
+        <w:bidi/>
+        <w:spacing w:after="0"/>
+        <w:rPr>
+          <w:rFonts w:ascii="Palatino Linotype" w:eastAsiaTheme="minorEastAsia" w:hAnsi="Palatino Linotype"/>
+          <w:rtl/>
+          <w:lang w:val="en-US"/>
+        </w:rPr>
+      </w:pPr>
+      <w:r>
+        <w:rPr>
+          <w:rFonts w:ascii="Palatino Linotype" w:eastAsiaTheme="minorEastAsia" w:hAnsi="Palatino Linotype" w:hint="cs"/>
+          <w:u w:val="single"/>
+          <w:rtl/>
+          <w:lang w:val="en-US"/>
+        </w:rPr>
+        <w:t>היפר פרמטרים</w:t>
+      </w:r>
+    </w:p>
+    <w:p>
+      <w:pPr>
+        <w:bidi/>
+        <w:spacing w:after="0"/>
+        <w:rPr>
+          <w:rFonts w:ascii="Palatino Linotype" w:eastAsiaTheme="minorEastAsia" w:hAnsi="Palatino Linotype"/>
+          <w:rtl/>
+          <w:lang w:val="en-US"/>
+        </w:rPr>
+      </w:pPr>
+      <w:r>
+        <w:rPr>
+          <w:rFonts w:ascii="Palatino Linotype" w:eastAsiaTheme="minorEastAsia" w:hAnsi="Palatino Linotype" w:hint="cs"/>
+          <w:rtl/>
+          <w:lang w:val="en-US"/>
+        </w:rPr>
+        <w:t>כפי שרשום בתרשים 1, ישנם מספר היפר-פרמטרים שנבחרו לשלב האימון. הראשון מבניהם היא מספר ה-</w:t>
+      </w:r>
+      <w:r>
+        <w:rPr>
+          <w:rFonts w:ascii="Palatino Linotype" w:eastAsiaTheme="minorEastAsia" w:hAnsi="Palatino Linotype"/>
+          <w:lang w:val="en-US"/>
+        </w:rPr>
+        <w:t>epochs</w:t>
+      </w:r>
+      <w:r>
+        <w:rPr>
+          <w:rFonts w:ascii="Palatino Linotype" w:eastAsiaTheme="minorEastAsia" w:hAnsi="Palatino Linotype" w:hint="cs"/>
+          <w:rtl/>
+          <w:lang w:val="en-US"/>
+        </w:rPr>
+        <w:t xml:space="preserve">. את פרמטר זה בחרנו להיות המקסימלי כך ש-(1) לא נגיע למצב של </w:t>
+      </w:r>
+      <w:r>
+        <w:rPr>
+          <w:rFonts w:ascii="Palatino Linotype" w:eastAsiaTheme="minorEastAsia" w:hAnsi="Palatino Linotype"/>
+          <w:lang w:val="en-US"/>
+        </w:rPr>
+        <w:t>overfit</w:t>
+      </w:r>
+      <w:r>
+        <w:rPr>
+          <w:rFonts w:ascii="Palatino Linotype" w:eastAsiaTheme="minorEastAsia" w:hAnsi="Palatino Linotype" w:hint="cs"/>
+          <w:rtl/>
+          <w:lang w:val="en-US"/>
+        </w:rPr>
+        <w:t xml:space="preserve"> ו-(2) לא נגיע ל</w:t>
+      </w:r>
+      <w:r>
+        <w:rPr>
+          <w:rFonts w:ascii="Palatino Linotype" w:eastAsiaTheme="minorEastAsia" w:hAnsi="Palatino Linotype"/>
+          <w:lang w:val="en-US"/>
+        </w:rPr>
+        <w:t>underfit</w:t>
+      </w:r>
+      <w:r>
+        <w:rPr>
+          <w:rFonts w:ascii="Palatino Linotype" w:eastAsiaTheme="minorEastAsia" w:hAnsi="Palatino Linotype" w:hint="cs"/>
+          <w:rtl/>
+          <w:lang w:val="en-US"/>
+        </w:rPr>
+        <w:t xml:space="preserve">. בהרצה של מספר פעמים נראה היה שהערך </w:t>
+      </w:r>
+      <m:oMath>
+        <m:r>
+          <w:rPr>
+            <w:rFonts w:ascii="Latin Modern Math" w:eastAsiaTheme="minorEastAsia" w:hAnsi="Latin Modern Math"/>
+            <w:lang w:val="en-US"/>
+          </w:rPr>
+          <m:t>20</m:t>
+        </m:r>
+      </m:oMath>
+      <w:r>
+        <w:rPr>
+          <w:rFonts w:ascii="Palatino Linotype" w:eastAsiaTheme="minorEastAsia" w:hAnsi="Palatino Linotype" w:hint="cs"/>
+          <w:rtl/>
+          <w:lang w:val="en-US"/>
+        </w:rPr>
+        <w:t xml:space="preserve"> היא המתאים ביותר. הפרמטר השני הוא ה-</w:t>
+      </w:r>
+      <w:r>
+        <w:rPr>
+          <w:rFonts w:ascii="Palatino Linotype" w:eastAsiaTheme="minorEastAsia" w:hAnsi="Palatino Linotype"/>
+          <w:lang w:val="en-US"/>
+        </w:rPr>
+        <w:t>batch size</w:t>
+      </w:r>
+      <w:r>
+        <w:rPr>
+          <w:rFonts w:ascii="Palatino Linotype" w:eastAsiaTheme="minorEastAsia" w:hAnsi="Palatino Linotype" w:hint="cs"/>
+          <w:rtl/>
+          <w:lang w:val="en-US"/>
+        </w:rPr>
+        <w:t xml:space="preserve"> </w:t>
+      </w:r>
+      <w:r>
+        <w:rPr>
+          <w:rFonts w:ascii="Palatino Linotype" w:eastAsiaTheme="minorEastAsia" w:hAnsi="Palatino Linotype"/>
+          <w:rtl/>
+          <w:lang w:val="en-US"/>
+        </w:rPr>
+        <w:t>–</w:t>
+      </w:r>
+      <w:r>
+        <w:rPr>
+          <w:rFonts w:ascii="Palatino Linotype" w:eastAsiaTheme="minorEastAsia" w:hAnsi="Palatino Linotype" w:hint="cs"/>
+          <w:rtl/>
+          <w:lang w:val="en-US"/>
+        </w:rPr>
+        <w:t xml:space="preserve"> </w:t>
+      </w:r>
+      <w:r>
+        <w:rPr>
+          <w:rFonts w:ascii="Palatino Linotype" w:eastAsiaTheme="minorEastAsia" w:hAnsi="Palatino Linotype" w:hint="cs"/>
+          <w:rtl/>
+          <w:lang w:val="en-US"/>
+        </w:rPr>
+        <w:t xml:space="preserve">בחרנו אותו באופן דומה, כך שמצד אחד הוא קטן מדי מה שיגרור מיצוע על מעט מדי דוגמאות (דהיינו </w:t>
+      </w:r>
+      <w:r>
+        <w:rPr>
+          <w:rFonts w:ascii="Palatino Linotype" w:eastAsiaTheme="minorEastAsia" w:hAnsi="Palatino Linotype"/>
+          <w:lang w:val="en-US"/>
+        </w:rPr>
+        <w:t>high variance</w:t>
+      </w:r>
+      <w:r>
+        <w:rPr>
+          <w:rFonts w:ascii="Palatino Linotype" w:eastAsiaTheme="minorEastAsia" w:hAnsi="Palatino Linotype" w:hint="cs"/>
+          <w:rtl/>
+          <w:lang w:val="en-US"/>
+        </w:rPr>
+        <w:t>) ומצד שני הוא לא גדול מדי מכדי למנוע רשת עם יכולת אקספרסיבית גבוהה (דהיינו להימנע מ</w:t>
+      </w:r>
+      <w:r>
+        <w:rPr>
+          <w:rFonts w:ascii="Palatino Linotype" w:eastAsiaTheme="minorEastAsia" w:hAnsi="Palatino Linotype"/>
+          <w:lang w:val="en-US"/>
+        </w:rPr>
+        <w:t>high bias</w:t>
+      </w:r>
+      <w:r>
+        <w:rPr>
+          <w:rFonts w:ascii="Palatino Linotype" w:eastAsiaTheme="minorEastAsia" w:hAnsi="Palatino Linotype" w:hint="cs"/>
+          <w:rtl/>
+          <w:lang w:val="en-US"/>
+        </w:rPr>
+        <w:t>)</w:t>
+      </w:r>
+      <w:r>
+        <w:rPr>
+          <w:rFonts w:ascii="Palatino Linotype" w:eastAsiaTheme="minorEastAsia" w:hAnsi="Palatino Linotype" w:hint="cs"/>
+          <w:rtl/>
+          <w:lang w:val="en-US"/>
+        </w:rPr>
+        <w:t xml:space="preserve">. הפרמטר האחרון הוא קצב הלמידה. ערכים שונים בטווח </w:t>
+      </w:r>
+      <m:oMath>
+        <m:r>
+          <w:rPr>
+            <w:rFonts w:ascii="Latin Modern Math" w:eastAsiaTheme="minorEastAsia" w:hAnsi="Latin Modern Math"/>
+            <w:lang w:val="en-US"/>
+          </w:rPr>
+          <m:t>[0.001,0.1]</m:t>
+        </m:r>
+      </m:oMath>
+      <w:r>
+        <w:rPr>
+          <w:rFonts w:ascii="Palatino Linotype" w:eastAsiaTheme="minorEastAsia" w:hAnsi="Palatino Linotype" w:hint="cs"/>
+          <w:rtl/>
+          <w:lang w:val="en-US"/>
+        </w:rPr>
+        <w:t xml:space="preserve"> נוסו, אך די מהר התברר כי ערכים שגדולים מ-</w:t>
+      </w:r>
+      <m:oMath>
+        <m:r>
+          <w:rPr>
+            <w:rFonts w:ascii="Latin Modern Math" w:eastAsiaTheme="minorEastAsia" w:hAnsi="Latin Modern Math"/>
+            <w:lang w:val="en-US"/>
+          </w:rPr>
+          <m:t>0.01</m:t>
+        </m:r>
+      </m:oMath>
+      <w:r>
+        <w:rPr>
+          <w:rFonts w:ascii="Palatino Linotype" w:eastAsiaTheme="minorEastAsia" w:hAnsi="Palatino Linotype" w:hint="cs"/>
+          <w:rtl/>
+          <w:lang w:val="en-US"/>
+        </w:rPr>
+        <w:t xml:space="preserve"> היו גדולים מדי, ואילו ערכים שקרובים ל-</w:t>
+      </w:r>
+      <m:oMath>
+        <m:r>
+          <w:rPr>
+            <w:rFonts w:ascii="Latin Modern Math" w:eastAsiaTheme="minorEastAsia" w:hAnsi="Latin Modern Math"/>
+            <w:lang w:val="en-US"/>
+          </w:rPr>
+          <m:t>0.001</m:t>
+        </m:r>
+      </m:oMath>
+      <w:r>
+        <w:rPr>
+          <w:rFonts w:ascii="Palatino Linotype" w:eastAsiaTheme="minorEastAsia" w:hAnsi="Palatino Linotype" w:hint="cs"/>
+          <w:rtl/>
+          <w:lang w:val="en-US"/>
+        </w:rPr>
+        <w:t xml:space="preserve"> הובילו לתהליך למידה איטי מדי. לבסוף התברר הערך </w:t>
+      </w:r>
+      <m:oMath>
+        <m:r>
+          <w:rPr>
+            <w:rFonts w:ascii="Latin Modern Math" w:eastAsiaTheme="minorEastAsia" w:hAnsi="Latin Modern Math"/>
+            <w:lang w:val="en-US"/>
+          </w:rPr>
+          <m:t>0.007</m:t>
+        </m:r>
+      </m:oMath>
+      <w:r>
+        <w:rPr>
+          <w:rFonts w:ascii="Palatino Linotype" w:eastAsiaTheme="minorEastAsia" w:hAnsi="Palatino Linotype"/>
+          <w:lang w:val="en-US"/>
+        </w:rPr>
+        <w:t xml:space="preserve"> </w:t>
+      </w:r>
+      <w:r>
+        <w:rPr>
+          <w:rFonts w:ascii="Palatino Linotype" w:eastAsiaTheme="minorEastAsia" w:hAnsi="Palatino Linotype" w:hint="cs"/>
+          <w:rtl/>
+          <w:lang w:val="en-US"/>
+        </w:rPr>
+        <w:t>כ</w:t>
+      </w:r>
+      <w:r>
+        <w:rPr>
+          <w:rFonts w:ascii="Palatino Linotype" w:eastAsiaTheme="minorEastAsia" w:hAnsi="Palatino Linotype" w:hint="cs"/>
+          <w:rtl/>
+          <w:lang w:val="en-US"/>
+        </w:rPr>
+        <w:t>-"</w:t>
+      </w:r>
+      <w:r>
+        <w:rPr>
+          <w:rFonts w:ascii="Palatino Linotype" w:eastAsiaTheme="minorEastAsia" w:hAnsi="Palatino Linotype" w:hint="cs"/>
+          <w:rtl/>
+          <w:lang w:val="en-US"/>
+        </w:rPr>
+        <w:t>מקום טוב באמצע</w:t>
+      </w:r>
+      <w:r>
+        <w:rPr>
+          <w:rFonts w:ascii="Palatino Linotype" w:eastAsiaTheme="minorEastAsia" w:hAnsi="Palatino Linotype" w:hint="cs"/>
+          <w:rtl/>
+          <w:lang w:val="en-US"/>
+        </w:rPr>
+        <w:t>"</w:t>
+      </w:r>
+      <w:r>
+        <w:rPr>
+          <w:rFonts w:ascii="Palatino Linotype" w:eastAsiaTheme="minorEastAsia" w:hAnsi="Palatino Linotype" w:hint="cs"/>
+          <w:rtl/>
+          <w:lang w:val="en-US"/>
+        </w:rPr>
+        <w:t xml:space="preserve">. </w:t>
+      </w:r>
+    </w:p>
+    <w:p>
+      <w:pPr>
+        <w:bidi/>
+        <w:spacing w:after="0"/>
+        <w:rPr>
+          <w:rFonts w:ascii="Palatino Linotype" w:eastAsiaTheme="minorEastAsia" w:hAnsi="Palatino Linotype"/>
+          <w:rtl/>
+          <w:lang w:val="en-US"/>
+        </w:rPr>
+      </w:pPr>
+    </w:p>
+    <w:p>
+      <w:pPr>
+        <w:bidi/>
+        <w:spacing w:after="0"/>
+        <w:rPr>
+          <w:rFonts w:ascii="Palatino Linotype" w:eastAsiaTheme="minorEastAsia" w:hAnsi="Palatino Linotype"/>
+          <w:u w:val="single"/>
+          <w:rtl/>
+          <w:lang w:val="en-US"/>
+        </w:rPr>
+      </w:pPr>
+      <w:r>
+        <w:rPr>
+          <w:rFonts w:ascii="Palatino Linotype" w:eastAsiaTheme="minorEastAsia" w:hAnsi="Palatino Linotype" w:hint="cs"/>
+          <w:u w:val="single"/>
+          <w:rtl/>
+          <w:lang w:val="en-US"/>
+        </w:rPr>
+        <w:t xml:space="preserve">שאלה 6,7 - </w:t>
+      </w:r>
+      <w:r>
+        <w:rPr>
+          <w:rFonts w:ascii="Palatino Linotype" w:eastAsiaTheme="minorEastAsia" w:hAnsi="Palatino Linotype" w:hint="cs"/>
+          <w:u w:val="single"/>
+          <w:rtl/>
+          <w:lang w:val="en-US"/>
+        </w:rPr>
+        <w:t xml:space="preserve">יצירת תחזית עבור חלבון </w:t>
+      </w:r>
+      <w:r>
+        <w:rPr>
+          <w:rFonts w:ascii="Palatino Linotype" w:eastAsiaTheme="minorEastAsia" w:hAnsi="Palatino Linotype"/>
+          <w:u w:val="single"/>
+          <w:lang w:val="en-US"/>
+        </w:rPr>
+        <w:t>Spike</w:t>
+      </w:r>
+    </w:p>
+    <w:p>
+      <w:pPr>
+        <w:tabs>
+          <w:tab w:val="left" w:pos="3757"/>
+        </w:tabs>
+        <w:bidi/>
+        <w:rPr>
+          <w:rFonts w:ascii="Palatino Linotype" w:eastAsiaTheme="minorEastAsia" w:hAnsi="Palatino Linotype"/>
+          <w:i/>
+          <w:rtl/>
+          <w:lang w:val="en-US"/>
+        </w:rPr>
+      </w:pPr>
+      <w:r>
+        <w:rPr>
+          <w:rFonts w:ascii="Palatino Linotype" w:eastAsiaTheme="minorEastAsia" w:hAnsi="Palatino Linotype" w:hint="cs"/>
+          <w:i/>
+          <w:rtl/>
+          <w:lang w:val="en-US"/>
+        </w:rPr>
+        <w:t xml:space="preserve">בהינתן רצף החלבון הנתון, ייצרנו מטריצת דגימות </w:t>
+      </w:r>
+      <m:oMath>
+        <m:r>
+          <m:rPr>
+            <m:scr m:val="script"/>
+          </m:rPr>
+          <w:rPr>
+            <w:rFonts w:ascii="Latin Modern Math" w:eastAsiaTheme="minorEastAsia" w:hAnsi="Latin Modern Math"/>
+            <w:lang w:val="en-US"/>
+          </w:rPr>
+          <m:t>X</m:t>
+        </m:r>
+      </m:oMath>
+      <w:r>
+        <w:rPr>
+          <w:rFonts w:ascii="Palatino Linotype" w:eastAsiaTheme="minorEastAsia" w:hAnsi="Palatino Linotype" w:hint="cs"/>
+          <w:i/>
+          <w:rtl/>
+          <w:lang w:val="en-US"/>
+        </w:rPr>
+        <w:t xml:space="preserve"> </w:t>
+      </w:r>
+      <w:r>
+        <w:rPr>
+          <w:rFonts w:ascii="Palatino Linotype" w:eastAsiaTheme="minorEastAsia" w:hAnsi="Palatino Linotype" w:hint="cs"/>
+          <w:i/>
+          <w:rtl/>
+          <w:lang w:val="en-US"/>
+        </w:rPr>
+        <w:t xml:space="preserve">וביצענו פרדיקציה בעזרת הרשת המאומנת. </w:t>
+      </w:r>
+      <w:r>
+        <w:rPr>
+          <w:rFonts w:ascii="Palatino Linotype" w:eastAsiaTheme="minorEastAsia" w:hAnsi="Palatino Linotype" w:hint="cs"/>
+          <w:i/>
+          <w:rtl/>
+          <w:lang w:val="en-US"/>
+        </w:rPr>
+        <w:t>מתוך הפרדיקציה חילצנו את הפפטידים שזוהו עם הערכים המספריים הגבוהים ביותר והדפסנו אותם:</w:t>
+      </w:r>
+    </w:p>
+    <w:p>
+      <w:pPr>
+        <w:tabs>
+          <w:tab w:val="left" w:pos="3757"/>
+        </w:tabs>
+        <w:bidi/>
+        <w:rPr>
+          <w:rFonts w:ascii="Palatino Linotype" w:eastAsiaTheme="minorEastAsia" w:hAnsi="Palatino Linotype"/>
+          <w:i/>
+          <w:rtl/>
+          <w:lang w:val="en-US"/>
+        </w:rPr>
+      </w:pPr>
+      <w:r>
+        <w:rPr>
+          <w:noProof/>
+        </w:rPr>
+        <w:drawing>
+          <wp:inline distT="0" distB="0" distL="0" distR="0" wp14:anchorId="1D9765BF" wp14:editId="6AA5FD7A">
+            <wp:extent cx="5731510" cy="191135"/>
+            <wp:effectExtent l="0" t="0" r="2540" b="0"/>
+            <wp:docPr id="1" name="Picture 1"/>
+            <wp:cNvGraphicFramePr>
+              <a:graphicFrameLocks xmlns:a="http://schemas.openxmlformats.org/drawingml/2006/main" noChangeAspect="1"/>
+            </wp:cNvGraphicFramePr>
+            <a:graphic xmlns:a="http://schemas.openxmlformats.org/drawingml/2006/main">
+              <a:graphicData uri="http://schemas.openxmlformats.org/drawingml/2006/picture">
+                <pic:pic xmlns:pic="http://schemas.openxmlformats.org/drawingml/2006/picture">
+                  <pic:nvPicPr>
+                    <pic:cNvPr id="1" name=""/>
+                    <pic:cNvPicPr/>
+                  </pic:nvPicPr>
+                  <pic:blipFill>
+                    <a:blip r:embed="rId9"/>
+                    <a:stretch>
+                      <a:fillRect/>
+                    </a:stretch>
+                  </pic:blipFill>
+                  <pic:spPr>
+                    <a:xfrm>
+                      <a:off x="0" y="0"/>
+                      <a:ext cx="5731510" cy="191135"/>
+                    </a:xfrm>
+                    <a:prstGeom prst="rect">
+                      <a:avLst/>
+                    </a:prstGeom>
+                  </pic:spPr>
+                </pic:pic>
+              </a:graphicData>
+            </a:graphic>
+          </wp:inline>
+        </w:drawing>
+      </w:r>
+    </w:p>
+    <w:p>
+      <w:pPr>
+        <w:tabs>
+          <w:tab w:val="left" w:pos="3757"/>
+        </w:tabs>
+        <w:bidi/>
+        <w:rPr>
+          <w:rFonts w:ascii="Palatino Linotype" w:eastAsiaTheme="minorEastAsia" w:hAnsi="Palatino Linotype"/>
+          <w:i/>
+          <w:rtl/>
+          <w:lang w:val="en-US"/>
+        </w:rPr>
+      </w:pPr>
+      <w:r>
+        <w:rPr>
+          <w:rFonts w:ascii="Palatino Linotype" w:eastAsiaTheme="minorEastAsia" w:hAnsi="Palatino Linotype" w:hint="cs"/>
+          <w:i/>
+          <w:rtl/>
+          <w:lang w:val="en-US"/>
+        </w:rPr>
+        <w:t>הקוד המתאים לחל</w:t>
+      </w:r>
+      <w:r>
+        <w:rPr>
+          <w:rFonts w:ascii="Palatino Linotype" w:eastAsiaTheme="minorEastAsia" w:hAnsi="Palatino Linotype" w:hint="cs"/>
+          <w:i/>
+          <w:rtl/>
+          <w:lang w:val="en-US"/>
+        </w:rPr>
+        <w:t>ק זה ממומש בפונקציה בשם</w:t>
+      </w:r>
+      <w:r>
+        <w:rPr>
+          <w:rFonts w:ascii="Palatino Linotype" w:eastAsiaTheme="minorEastAsia" w:hAnsi="Palatino Linotype" w:hint="cs"/>
+          <w:i/>
+          <w:rtl/>
+          <w:lang w:val="en-US"/>
+        </w:rPr>
+        <w:t xml:space="preserve"> </w:t>
+      </w:r>
+    </w:p>
+    <w:p>
+      <w:pPr>
+        <w:shd w:val="clear" w:color="auto" w:fill="2B2B2B"/>
+        <w:tabs>
+          <w:tab w:val="left" w:pos="916"/>
+          <w:tab w:val="left" w:pos="1832"/>
+          <w:tab w:val="left" w:pos="2748"/>
+          <w:tab w:val="left" w:pos="3664"/>
+          <w:tab w:val="left" w:pos="4580"/>
+          <w:tab w:val="left" w:pos="5496"/>
+          <w:tab w:val="left" w:pos="6412"/>
+          <w:tab w:val="left" w:pos="7328"/>
+          <w:tab w:val="left" w:pos="8244"/>
+          <w:tab w:val="left" w:pos="9160"/>
+          <w:tab w:val="left" w:pos="10076"/>
+          <w:tab w:val="left" w:pos="10992"/>
+          <w:tab w:val="left" w:pos="11908"/>
+          <w:tab w:val="left" w:pos="12824"/>
+          <w:tab w:val="left" w:pos="13740"/>
+          <w:tab w:val="left" w:pos="14656"/>
+        </w:tabs>
+        <w:spacing w:after="0" w:line="240" w:lineRule="auto"/>
+        <w:rPr>
+          <w:rFonts w:ascii="Courier New" w:eastAsia="Times New Roman" w:hAnsi="Courier New" w:cs="Courier New"/>
+          <w:color w:val="A9B7C6"/>
+          <w:sz w:val="21"/>
+          <w:szCs w:val="21"/>
+          <w:lang/>
+        </w:rPr>
+      </w:pPr>
+      <w:r>
+        <w:rPr>
+          <w:rFonts w:ascii="Courier New" w:eastAsia="Times New Roman" w:hAnsi="Courier New" w:cs="Courier New"/>
+          <w:color w:val="FFC66D"/>
+          <w:sz w:val="21"/>
+          <w:szCs w:val="21"/>
+          <w:lang/>
+        </w:rPr>
+        <w:t>predict_peptide_from_spark</w:t>
+      </w:r>
+    </w:p>
+    <w:p>
+      <w:pPr>
+        <w:tabs>
+          <w:tab w:val="left" w:pos="3757"/>
+        </w:tabs>
+        <w:bidi/>
+        <w:rPr>
+          <w:rFonts w:ascii="Palatino Linotype" w:eastAsiaTheme="minorEastAsia" w:hAnsi="Palatino Linotype"/>
+          <w:i/>
+          <w:rtl/>
+          <w:lang w:val="en-US"/>
+        </w:rPr>
+      </w:pPr>
+    </w:p>
+    <w:p>
+      <w:pPr>
+        <w:tabs>
+          <w:tab w:val="left" w:pos="3757"/>
+        </w:tabs>
+        <w:bidi/>
+        <w:rPr>
+          <w:rFonts w:ascii="Palatino Linotype" w:eastAsiaTheme="minorEastAsia" w:hAnsi="Palatino Linotype"/>
+          <w:i/>
+          <w:u w:val="single"/>
+          <w:rtl/>
+          <w:lang w:val="en-US"/>
+        </w:rPr>
+      </w:pPr>
+      <w:r>
+        <w:rPr>
+          <w:rFonts w:ascii="Palatino Linotype" w:eastAsiaTheme="minorEastAsia" w:hAnsi="Palatino Linotype" w:hint="cs"/>
+          <w:i/>
+          <w:u w:val="single"/>
+          <w:rtl/>
+          <w:lang w:val="en-US"/>
+        </w:rPr>
+        <w:t xml:space="preserve">שאלה 8 </w:t>
+      </w:r>
+      <w:r>
+        <w:rPr>
+          <w:rFonts w:ascii="Palatino Linotype" w:eastAsiaTheme="minorEastAsia" w:hAnsi="Palatino Linotype"/>
+          <w:i/>
+          <w:u w:val="single"/>
+          <w:rtl/>
+          <w:lang w:val="en-US"/>
+        </w:rPr>
+        <w:t>–</w:t>
+      </w:r>
+      <w:r>
+        <w:rPr>
+          <w:rFonts w:ascii="Palatino Linotype" w:eastAsiaTheme="minorEastAsia" w:hAnsi="Palatino Linotype" w:hint="cs"/>
+          <w:i/>
+          <w:u w:val="single"/>
+          <w:rtl/>
+          <w:lang w:val="en-US"/>
+        </w:rPr>
+        <w:t xml:space="preserve"> </w:t>
+      </w:r>
+      <w:r>
+        <w:rPr>
+          <w:rFonts w:ascii="Palatino Linotype" w:eastAsiaTheme="minorEastAsia" w:hAnsi="Palatino Linotype"/>
+          <w:i/>
+          <w:u w:val="single"/>
+          <w:lang w:val="en-US"/>
+        </w:rPr>
+        <w:t>most detectable peptide</w:t>
+      </w:r>
+    </w:p>
+    <w:p>
+      <w:pPr>
+        <w:tabs>
+          <w:tab w:val="left" w:pos="3757"/>
+        </w:tabs>
+        <w:bidi/>
+        <w:rPr>
+          <w:rFonts w:ascii="Palatino Linotype" w:eastAsiaTheme="minorEastAsia" w:hAnsi="Palatino Linotype"/>
+          <w:i/>
+          <w:u w:val="single"/>
+          <w:rtl/>
+          <w:lang w:val="en-US"/>
+        </w:rPr>
+      </w:pPr>
+      <w:r>
+        <w:rPr>
+          <w:rFonts w:ascii="Palatino Linotype" w:eastAsiaTheme="minorEastAsia" w:hAnsi="Palatino Linotype" w:hint="cs"/>
+          <w:i/>
+          <w:rtl/>
+          <w:lang w:val="en-US"/>
+        </w:rPr>
+        <w:t xml:space="preserve">בחלק זה ביצענו איטרציות אימון על קלט רנדומי </w:t>
+      </w:r>
+      <m:oMath>
+        <m:r>
+          <w:rPr>
+            <w:rFonts w:ascii="Latin Modern Math" w:eastAsiaTheme="minorEastAsia" w:hAnsi="Latin Modern Math"/>
+            <w:lang w:val="en-US"/>
+          </w:rPr>
+          <m:t>x</m:t>
+        </m:r>
+      </m:oMath>
+      <w:r>
+        <w:rPr>
+          <w:rFonts w:ascii="Palatino Linotype" w:eastAsiaTheme="minorEastAsia" w:hAnsi="Palatino Linotype" w:hint="cs"/>
+          <w:i/>
+          <w:rtl/>
+          <w:lang w:val="en-US"/>
+        </w:rPr>
+        <w:t xml:space="preserve"> שמייצג פפטיד יחיד. שגיאת האימון בשלב זה מתוארת בתרשים הבא</w:t>
+      </w:r>
+    </w:p>
+    <w:p>
+      <w:pPr>
+        <w:keepNext/>
+        <w:tabs>
+          <w:tab w:val="left" w:pos="3757"/>
+        </w:tabs>
+        <w:bidi/>
+        <w:jc w:val="center"/>
+      </w:pPr>
+      <w:r>
+        <w:rPr>
+          <w:rFonts w:ascii="Palatino Linotype" w:eastAsiaTheme="minorEastAsia" w:hAnsi="Palatino Linotype"/>
+          <w:i/>
+          <w:noProof/>
+          <w:lang w:val="en-US"/>
+        </w:rPr>
+        <w:drawing>
+          <wp:inline distT="0" distB="0" distL="0" distR="0" wp14:anchorId="2EFC6FCE" wp14:editId="60E9DB5E">
+            <wp:extent cx="2929012" cy="2195946"/>
+            <wp:effectExtent l="0" t="0" r="5080" b="0"/>
+            <wp:docPr id="5" name="Picture 5"/>
+            <wp:cNvGraphicFramePr>
+              <a:graphicFrameLocks xmlns:a="http://schemas.openxmlformats.org/drawingml/2006/main" noChangeAspect="1"/>
+            </wp:cNvGraphicFramePr>
+            <a:graphic xmlns:a="http://schemas.openxmlformats.org/drawingml/2006/main">
+              <a:graphicData uri="http://schemas.openxmlformats.org/drawingml/2006/picture">
+                <pic:pic xmlns:pic="http://schemas.openxmlformats.org/drawingml/2006/picture">
+                  <pic:nvPicPr>
+                    <pic:cNvPr id="0" name="Picture 4"/>
+                    <pic:cNvPicPr>
+                      <a:picLocks noChangeAspect="1" noChangeArrowheads="1"/>
+                    </pic:cNvPicPr>
+                  </pic:nvPicPr>
+                  <pic:blipFill>
+                    <a:blip r:embed="rId10">
+                      <a:extLst>
+                        <a:ext uri="{28A0092B-C50C-407E-A947-70E740481C1C}">
+                          <a14:useLocalDpi xmlns:a14="http://schemas.microsoft.com/office/drawing/2010/main" val="0"/>
+                        </a:ext>
+                      </a:extLst>
+                    </a:blip>
+                    <a:srcRect/>
+                    <a:stretch>
+                      <a:fillRect/>
+                    </a:stretch>
+                  </pic:blipFill>
+                  <pic:spPr bwMode="auto">
+                    <a:xfrm>
+                      <a:off x="0" y="0"/>
+                      <a:ext cx="2956702" cy="2216706"/>
+                    </a:xfrm>
+                    <a:prstGeom prst="rect">
+                      <a:avLst/>
+                    </a:prstGeom>
+                    <a:noFill/>
+                    <a:ln>
+                      <a:noFill/>
+                    </a:ln>
+                  </pic:spPr>
+                </pic:pic>
+              </a:graphicData>
+            </a:graphic>
+          </wp:inline>
+        </w:drawing>
+      </w:r>
+    </w:p>
+    <w:p>
+      <w:pPr>
+        <w:pStyle w:val="Caption"/>
+        <w:bidi/>
+        <w:jc w:val="center"/>
+        <w:rPr>
+          <w:rtl/>
+          <w:lang w:val="en-US"/>
+        </w:rPr>
+      </w:pPr>
+      <w:r>
+        <w:rPr>
+          <w:rtl/>
+        </w:rPr>
+        <w:t xml:space="preserve">תרשים </w:t>
+      </w:r>
+      <w:r>
+        <w:rPr>
+          <w:rtl/>
+        </w:rPr>
+        <w:fldChar w:fldCharType="begin"/>
+      </w:r>
+      <w:r>
+        <w:rPr>
+          <w:rtl/>
+        </w:rPr>
+        <w:instrText xml:space="preserve"> </w:instrText>
+      </w:r>
+      <w:r>
+        <w:instrText>SEQ</w:instrText>
+      </w:r>
+      <w:r>
+        <w:rPr>
+          <w:rtl/>
+        </w:rPr>
+        <w:instrText xml:space="preserve"> תרשים \* </w:instrText>
+      </w:r>
+      <w:r>
+        <w:instrText>ARABIC</w:instrText>
+      </w:r>
+      <w:r>
+        <w:rPr>
+          <w:rtl/>
+        </w:rPr>
+        <w:instrText xml:space="preserve"> </w:instrText>
+      </w:r>
+      <w:r>
+        <w:rPr>
+          <w:rtl/>
+        </w:rPr>
+        <w:fldChar w:fldCharType="separate"/>
+      </w:r>
+      <w:r>
+        <w:rPr>
+          <w:noProof/>
+          <w:rtl/>
+        </w:rPr>
+        <w:t>4</w:t>
+      </w:r>
+      <w:r>
+        <w:rPr>
+          <w:rtl/>
+        </w:rPr>
+        <w:fldChar w:fldCharType="end"/>
+      </w:r>
+      <w:r>
+        <w:rPr>
+          <w:rFonts w:hint="cs"/>
+          <w:rtl/>
+        </w:rPr>
+        <w:t xml:space="preserve">: </w:t>
+      </w:r>
+      <w:r>
+        <w:rPr>
+          <w:lang w:val="en-US"/>
+        </w:rPr>
+        <w:t>most detectable peptide loss error</w:t>
+      </w:r>
+    </w:p>
+    <w:p>
+      <w:pPr>
+        <w:bidi/>
+        <w:rPr>
+          <w:rtl/>
+          <w:lang w:val="en-US"/>
+        </w:rPr>
+      </w:pPr>
+      <w:r>
+        <w:rPr>
+          <w:rFonts w:hint="cs"/>
+          <w:rtl/>
+          <w:lang w:val="en-US"/>
+        </w:rPr>
+        <w:lastRenderedPageBreak/>
+        <w:t>ופלט הפונקציה שניתן הוא (כפי שרשום בכותרת תרשים 4)</w:t>
+      </w:r>
+    </w:p>
+    <w:p>
+      <w:pPr>
+        <w:pStyle w:val="HTMLPreformatted"/>
+        <w:shd w:val="clear" w:color="auto" w:fill="2B2B2B"/>
+        <w:rPr>
+          <w:color w:val="A9B7C6"/>
+          <w:sz w:val="21"/>
+          <w:szCs w:val="21"/>
+        </w:rPr>
+      </w:pPr>
+      <w:r>
+        <w:rPr>
+          <w:color w:val="A9B7C6"/>
+          <w:sz w:val="21"/>
+          <w:szCs w:val="21"/>
+        </w:rPr>
+        <w:t>NPTGMIFQN</w:t>
+      </w:r>
+    </w:p>
+    <w:p>
+      <w:pPr>
+        <w:tabs>
+          <w:tab w:val="left" w:pos="3757"/>
+        </w:tabs>
+        <w:bidi/>
+        <w:rPr>
+          <w:rFonts w:ascii="Palatino Linotype" w:eastAsiaTheme="minorEastAsia" w:hAnsi="Palatino Linotype"/>
+          <w:i/>
+          <w:rtl/>
+          <w:lang w:val="en-US"/>
+        </w:rPr>
+      </w:pPr>
+    </w:p>
+    <w:p>
+      <w:pPr>
+        <w:tabs>
+          <w:tab w:val="left" w:pos="3757"/>
+        </w:tabs>
+        <w:bidi/>
+        <w:rPr>
+          <w:rFonts w:ascii="Palatino Linotype" w:eastAsiaTheme="minorEastAsia" w:hAnsi="Palatino Linotype"/>
+          <w:i/>
+          <w:rtl/>
+          <w:lang w:val="en-US"/>
+        </w:rPr>
+      </w:pPr>
+      <w:r>
+        <w:rPr>
+          <w:rFonts w:ascii="Palatino Linotype" w:eastAsiaTheme="minorEastAsia" w:hAnsi="Palatino Linotype" w:hint="cs"/>
+          <w:i/>
+          <w:rtl/>
+          <w:lang w:val="en-US"/>
+        </w:rPr>
+        <w:t xml:space="preserve">הקוד המתאים לחלק זה ממומש בפונקציה בשם </w:t>
+      </w:r>
+    </w:p>
+    <w:p>
+      <w:pPr>
+        <w:pStyle w:val="HTMLPreformatted"/>
+        <w:shd w:val="clear" w:color="auto" w:fill="2B2B2B"/>
+        <w:rPr>
+          <w:color w:val="A9B7C6"/>
+          <w:sz w:val="21"/>
+          <w:szCs w:val="21"/>
+        </w:rPr>
+      </w:pPr>
+      <w:r>
+        <w:rPr>
+          <w:color w:val="FFC66D"/>
+          <w:sz w:val="21"/>
+          <w:szCs w:val="21"/>
+        </w:rPr>
+        <w:t>optimize_sequence</w:t>
+      </w:r>
+    </w:p>
+    <w:p>
+      <w:pPr>
+        <w:bidi/>
+        <w:rPr>
+          <w:rtl/>
           <w:lang w:val="en-US"/>
         </w:rPr>
       </w:pPr>
@@ -3387,6 +7157,7 @@
           <w:rtl/>
           <w:lang w:val="en-US"/>
         </w:rPr>
+        <w:lastRenderedPageBreak/>
         <w:t xml:space="preserve">לכל מרחק בין שני ערכים </w:t>
       </w:r>
       <m:oMath>
@@ -12118,6 +15889,7 @@
           <w:rtl/>
           <w:lang w:val="en-US"/>
         </w:rPr>
+        <w:lastRenderedPageBreak/>
         <w:t xml:space="preserve">נסמן </w:t>
       </w:r>
       <m:oMath>
@@ -12586,7 +16358,6 @@
           <w:rtl/>
           <w:lang w:val="en-US"/>
         </w:rPr>
-        <w:lastRenderedPageBreak/>
         <w:t xml:space="preserve">נסמן באופן דומה </w:t>
       </w:r>
       <m:oMath>
@@ -15097,7 +18868,27 @@
           <w:rtl/>
           <w:lang w:val="en-US"/>
         </w:rPr>
-        <w:t xml:space="preserve">המעבר האחרון נובע מכך שסכימת ערך </w:t>
+        <w:t xml:space="preserve">המעבר האחרון נובע מכך </w:t>
+      </w:r>
+      <w:proofErr w:type="spellStart"/>
+      <w:r>
+        <w:rPr>
+          <w:rFonts w:ascii="Palatino Linotype" w:eastAsiaTheme="minorEastAsia" w:hAnsi="Palatino Linotype" w:hint="cs"/>
+          <w:i/>
+          <w:rtl/>
+          <w:lang w:val="en-US"/>
+        </w:rPr>
+        <w:t>שסכימת</w:t>
+      </w:r>
+      <w:proofErr w:type="spellEnd"/>
+      <w:r>
+        <w:rPr>
+          <w:rFonts w:ascii="Palatino Linotype" w:eastAsiaTheme="minorEastAsia" w:hAnsi="Palatino Linotype" w:hint="cs"/>
+          <w:i/>
+          <w:rtl/>
+          <w:lang w:val="en-US"/>
+        </w:rPr>
+        <w:t xml:space="preserve"> ערך </w:t>
       </w:r>
       <w:r>
         <w:rPr>
@@ -18369,6 +22160,7 @@
               <w:rFonts w:ascii="Latin Modern Math" w:eastAsiaTheme="minorEastAsia" w:hAnsi="Latin Modern Math"/>
               <w:lang w:val="en-US"/>
             </w:rPr>
+            <w:lastRenderedPageBreak/>
             <m:t>D</m:t>
           </m:r>
           <m:d>
@@ -19679,9 +23471,9 @@
           <w:rtl/>
           <w:lang w:val="en-US"/>
         </w:rPr>
-        <w:lastRenderedPageBreak/>
         <w:t>התיאוריה של ב</w:t>
       </w:r>
+      <w:proofErr w:type="spellStart"/>
       <w:r>
         <w:rPr>
           <w:rFonts w:ascii="Palatino Linotype" w:eastAsiaTheme="minorEastAsia" w:hAnsi="Palatino Linotype"/>
@@ -19691,6 +23483,7 @@
         </w:rPr>
         <w:t>Cybenko</w:t>
       </w:r>
+      <w:proofErr w:type="spellEnd"/>
       <w:r>
         <w:rPr>
           <w:rFonts w:ascii="Palatino Linotype" w:eastAsiaTheme="minorEastAsia" w:hAnsi="Palatino Linotype" w:hint="cs"/>
@@ -19701,6 +23494,7 @@
         </w:rPr>
         <w:t xml:space="preserve"> ו-</w:t>
       </w:r>
+      <w:proofErr w:type="spellStart"/>
       <w:r>
         <w:rPr>
           <w:rFonts w:ascii="Palatino Linotype" w:eastAsiaTheme="minorEastAsia" w:hAnsi="Palatino Linotype" w:hint="cs"/>
@@ -19719,6 +23513,7 @@
         </w:rPr>
         <w:t>ornik</w:t>
       </w:r>
+      <w:proofErr w:type="spellEnd"/>
       <w:r>
         <w:rPr>
           <w:rFonts w:ascii="Palatino Linotype" w:eastAsiaTheme="minorEastAsia" w:hAnsi="Palatino Linotype" w:hint="cs"/>
@@ -19769,6 +23564,7 @@
         </w:rPr>
         <w:t>של ב</w:t>
       </w:r>
+      <w:proofErr w:type="spellStart"/>
       <w:r>
         <w:rPr>
           <w:rFonts w:ascii="Palatino Linotype" w:eastAsiaTheme="minorEastAsia" w:hAnsi="Palatino Linotype"/>
@@ -19777,6 +23573,7 @@
         </w:rPr>
         <w:t>Cybenko</w:t>
       </w:r>
+      <w:proofErr w:type="spellEnd"/>
       <w:r>
         <w:rPr>
           <w:rFonts w:ascii="Palatino Linotype" w:eastAsiaTheme="minorEastAsia" w:hAnsi="Palatino Linotype" w:hint="cs"/>
@@ -19786,6 +23583,7 @@
         </w:rPr>
         <w:t xml:space="preserve"> ו-</w:t>
       </w:r>
+      <w:proofErr w:type="spellStart"/>
       <w:r>
         <w:rPr>
           <w:rFonts w:ascii="Palatino Linotype" w:eastAsiaTheme="minorEastAsia" w:hAnsi="Palatino Linotype" w:hint="cs"/>
@@ -19802,6 +23600,7 @@
         </w:rPr>
         <w:t>ornik</w:t>
       </w:r>
+      <w:proofErr w:type="spellEnd"/>
       <w:r>
         <w:rPr>
           <w:rFonts w:ascii="Palatino Linotype" w:eastAsiaTheme="minorEastAsia" w:hAnsi="Palatino Linotype" w:hint="cs"/>
@@ -20522,6 +24321,7 @@
         </w:rPr>
         <w:t>כך שהפרש ה-</w:t>
       </w:r>
+      <w:proofErr w:type="spellStart"/>
       <w:r>
         <w:rPr>
           <w:rFonts w:ascii="Palatino Linotype" w:eastAsiaTheme="minorEastAsia" w:hAnsi="Palatino Linotype"/>
@@ -20529,6 +24329,7 @@
         </w:rPr>
         <w:t>relu</w:t>
       </w:r>
+      <w:proofErr w:type="spellEnd"/>
       <w:r>
         <w:rPr>
           <w:rFonts w:ascii="Palatino Linotype" w:eastAsiaTheme="minorEastAsia" w:hAnsi="Palatino Linotype" w:hint="cs"/>
@@ -21504,7 +25305,6 @@
         <w:ind w:left="1440"/>
         <w:rPr>
           <w:rFonts w:ascii="Palatino Linotype" w:eastAsiaTheme="minorEastAsia" w:hAnsi="Palatino Linotype"/>
-          <w:rtl/>
           <w:lang w:val="en-US"/>
         </w:rPr>
       </w:pPr>
@@ -22571,6 +26371,75 @@
       <w:color w:val="808080"/>
     </w:rPr>
   </w:style>
+  <w:style w:type="paragraph" w:styleId="Caption">
+    <w:name w:val="caption"/>
+    <w:basedOn w:val="Normal"/>
+    <w:next w:val="Normal"/>
+    <w:uiPriority w:val="35"/>
+    <w:unhideWhenUsed/>
+    <w:qFormat/>
+    <w:rsid w:val="00630851"/>
+    <w:pPr>
+      <w:spacing w:after="200" w:line="240" w:lineRule="auto"/>
+    </w:pPr>
+    <w:rPr>
+      <w:i/>
+      <w:iCs/>
+      <w:color w:val="44546A" w:themeColor="text2"/>
+      <w:sz w:val="18"/>
+      <w:szCs w:val="18"/>
+    </w:rPr>
+  </w:style>
+  <w:style w:type="paragraph" w:styleId="HTMLPreformatted">
+    <w:name w:val="HTML Preformatted"/>
+    <w:basedOn w:val="Normal"/>
+    <w:link w:val="HTMLPreformattedChar"/>
+    <w:uiPriority w:val="99"/>
+    <w:semiHidden/>
+    <w:unhideWhenUsed/>
+    <w:rsid w:val="00500550"/>
+    <w:pPr>
+      <w:tabs>
+        <w:tab w:val="left" w:pos="916"/>
+        <w:tab w:val="left" w:pos="1832"/>
+        <w:tab w:val="left" w:pos="2748"/>
+        <w:tab w:val="left" w:pos="3664"/>
+        <w:tab w:val="left" w:pos="4580"/>
+        <w:tab w:val="left" w:pos="5496"/>
+        <w:tab w:val="left" w:pos="6412"/>
+        <w:tab w:val="left" w:pos="7328"/>
+        <w:tab w:val="left" w:pos="8244"/>
+        <w:tab w:val="left" w:pos="9160"/>
+        <w:tab w:val="left" w:pos="10076"/>
+        <w:tab w:val="left" w:pos="10992"/>
+        <w:tab w:val="left" w:pos="11908"/>
+        <w:tab w:val="left" w:pos="12824"/>
+        <w:tab w:val="left" w:pos="13740"/>
+        <w:tab w:val="left" w:pos="14656"/>
+      </w:tabs>
+      <w:spacing w:after="0" w:line="240" w:lineRule="auto"/>
+    </w:pPr>
+    <w:rPr>
+      <w:rFonts w:ascii="Courier New" w:eastAsia="Times New Roman" w:hAnsi="Courier New" w:cs="Courier New"/>
+      <w:sz w:val="20"/>
+      <w:szCs w:val="20"/>
+      <w:lang/>
+    </w:rPr>
+  </w:style>
+  <w:style w:type="character" w:customStyle="1" w:styleId="HTMLPreformattedChar">
+    <w:name w:val="HTML Preformatted Char"/>
+    <w:basedOn w:val="DefaultParagraphFont"/>
+    <w:link w:val="HTMLPreformatted"/>
+    <w:uiPriority w:val="99"/>
+    <w:semiHidden/>
+    <w:rsid w:val="00500550"/>
+    <w:rPr>
+      <w:rFonts w:ascii="Courier New" w:eastAsia="Times New Roman" w:hAnsi="Courier New" w:cs="Courier New"/>
+      <w:sz w:val="20"/>
+      <w:szCs w:val="20"/>
+      <w:lang/>
+    </w:rPr>
+  </w:style>
 </w:styles>
 </file>
 
@@ -22867,4 +26736,16 @@
     </a:ext>
   </a:extLst>
 </a:theme>
+</file>
+
+<file path=customXml/item1.xml><?xml version="1.0" encoding="utf-8"?>
+<b:Sources xmlns:b="http://schemas.openxmlformats.org/officeDocument/2006/bibliography" xmlns="http://schemas.openxmlformats.org/officeDocument/2006/bibliography" SelectedStyle="\APASixthEditionOfficeOnline.xsl" StyleName="APA" Version="6"/>
+</file>
+
+<file path=customXml/itemProps1.xml><?xml version="1.0" encoding="utf-8"?>
+<ds:datastoreItem xmlns:ds="http://schemas.openxmlformats.org/officeDocument/2006/customXml" ds:itemID="{FE9AAD77-280B-4AF0-AB98-7BA4303F006C}">
+  <ds:schemaRefs>
+    <ds:schemaRef ds:uri="http://schemas.openxmlformats.org/officeDocument/2006/bibliography"/>
+  </ds:schemaRefs>
+</ds:datastoreItem>
 </file>
</xml_diff>